<commit_message>
Revert "Revert "Add files via upload""
This reverts commit f2fc088da7dc437124084a983183251d708841da.
</commit_message>
<xml_diff>
--- a/SistemaGerenciamentoEscolar.docx
+++ b/SistemaGerenciamentoEscolar.docx
@@ -49,7 +49,7 @@
                           <pic:cNvPicPr/>
                         </pic:nvPicPr>
                         <pic:blipFill>
-                          <a:blip r:embed="rId7"/>
+                          <a:blip r:embed="rId8"/>
                           <a:stretch>
                             <a:fillRect/>
                           </a:stretch>
@@ -70,7 +70,7 @@
                           <pic:cNvPicPr/>
                         </pic:nvPicPr>
                         <pic:blipFill>
-                          <a:blip r:embed="rId8"/>
+                          <a:blip r:embed="rId9"/>
                           <a:stretch>
                             <a:fillRect/>
                           </a:stretch>
@@ -91,7 +91,7 @@
                           <pic:cNvPicPr/>
                         </pic:nvPicPr>
                         <pic:blipFill>
-                          <a:blip r:embed="rId9"/>
+                          <a:blip r:embed="rId10"/>
                           <a:stretch>
                             <a:fillRect/>
                           </a:stretch>
@@ -116,13 +116,13 @@
             <w:pict>
               <v:group id="Group 6536" style="width:454.3pt;height:41.733pt;position:absolute;z-index:-2147483593;mso-position-horizontal-relative:text;mso-position-horizontal:absolute;margin-left:18.025pt;mso-position-vertical-relative:text;margin-top:-0.241043pt;" coordsize="57696,5300">
                 <v:shape id="Picture 61" style="position:absolute;width:57696;height:88;left:0;top:5211;" filled="f">
-                  <v:imagedata r:id="rId10"/>
+                  <v:imagedata r:id="rId11"/>
                 </v:shape>
                 <v:shape id="Picture 63" style="position:absolute;width:5848;height:4873;left:0;top:0;" filled="f">
-                  <v:imagedata r:id="rId11"/>
+                  <v:imagedata r:id="rId12"/>
                 </v:shape>
                 <v:shape id="Picture 65" style="position:absolute;width:5384;height:4876;left:50723;top:0;" filled="f">
-                  <v:imagedata r:id="rId12"/>
+                  <v:imagedata r:id="rId13"/>
                 </v:shape>
               </v:group>
             </w:pict>
@@ -434,17 +434,8 @@
           <w:rFonts w:eastAsia="Times New Roman"/>
           <w:sz w:val="29"/>
         </w:rPr>
-        <w:t xml:space="preserve">Daniel </w:t>
-      </w:r>
-      <w:proofErr w:type="spellStart"/>
-      <w:r>
-        <w:rPr>
-          <w:rFonts w:eastAsia="Times New Roman"/>
-          <w:sz w:val="29"/>
-        </w:rPr>
-        <w:t>Orpinelli</w:t>
-      </w:r>
-      <w:proofErr w:type="spellEnd"/>
+        <w:t>Daniel Orpinelli</w:t>
+      </w:r>
     </w:p>
     <w:p>
       <w:pPr>
@@ -461,17 +452,8 @@
           <w:rFonts w:eastAsia="Times New Roman"/>
           <w:sz w:val="29"/>
         </w:rPr>
-        <w:t xml:space="preserve">Davi Lopes </w:t>
-      </w:r>
-      <w:proofErr w:type="spellStart"/>
-      <w:r>
-        <w:rPr>
-          <w:rFonts w:eastAsia="Times New Roman"/>
-          <w:sz w:val="29"/>
-        </w:rPr>
-        <w:t>Mezencio</w:t>
-      </w:r>
-      <w:proofErr w:type="spellEnd"/>
+        <w:t>Davi Lopes Mezencio</w:t>
+      </w:r>
     </w:p>
     <w:p>
       <w:pPr>
@@ -504,33 +486,8 @@
           <w:rFonts w:eastAsia="Times New Roman"/>
           <w:sz w:val="29"/>
         </w:rPr>
-        <w:t xml:space="preserve">William </w:t>
-      </w:r>
-      <w:proofErr w:type="spellStart"/>
-      <w:r>
-        <w:rPr>
-          <w:rFonts w:eastAsia="Times New Roman"/>
-          <w:sz w:val="29"/>
-        </w:rPr>
-        <w:t>Maiko</w:t>
-      </w:r>
-      <w:proofErr w:type="spellEnd"/>
-      <w:r>
-        <w:rPr>
-          <w:rFonts w:eastAsia="Times New Roman"/>
-          <w:sz w:val="29"/>
-        </w:rPr>
-        <w:t xml:space="preserve"> </w:t>
-      </w:r>
-      <w:proofErr w:type="spellStart"/>
-      <w:r>
-        <w:rPr>
-          <w:rFonts w:eastAsia="Times New Roman"/>
-          <w:sz w:val="29"/>
-        </w:rPr>
-        <w:t>Balzanello</w:t>
-      </w:r>
-      <w:proofErr w:type="spellEnd"/>
+        <w:t>William Maiko Balzanello</w:t>
+      </w:r>
       <w:r>
         <w:rPr>
           <w:rFonts w:eastAsia="Times New Roman"/>
@@ -825,18 +782,19 @@
         <w:tblLook w:val="04A0" w:firstRow="1" w:lastRow="0" w:firstColumn="1" w:lastColumn="0" w:noHBand="0" w:noVBand="1"/>
       </w:tblPr>
       <w:tblGrid>
-        <w:gridCol w:w="1696"/>
-        <w:gridCol w:w="1134"/>
-        <w:gridCol w:w="3119"/>
-        <w:gridCol w:w="2126"/>
+        <w:gridCol w:w="1683"/>
+        <w:gridCol w:w="1125"/>
+        <w:gridCol w:w="3095"/>
+        <w:gridCol w:w="2110"/>
       </w:tblGrid>
       <w:tr>
         <w:trPr>
+          <w:trHeight w:val="510"/>
           <w:jc w:val="center"/>
         </w:trPr>
         <w:tc>
           <w:tcPr>
-            <w:tcW w:w="1696" w:type="dxa"/>
+            <w:tcW w:w="1683" w:type="dxa"/>
           </w:tcPr>
           <w:p>
             <w:pPr>
@@ -857,7 +815,7 @@
         </w:tc>
         <w:tc>
           <w:tcPr>
-            <w:tcW w:w="1134" w:type="dxa"/>
+            <w:tcW w:w="1125" w:type="dxa"/>
           </w:tcPr>
           <w:p>
             <w:pPr>
@@ -878,7 +836,7 @@
         </w:tc>
         <w:tc>
           <w:tcPr>
-            <w:tcW w:w="3119" w:type="dxa"/>
+            <w:tcW w:w="3095" w:type="dxa"/>
           </w:tcPr>
           <w:p>
             <w:pPr>
@@ -899,7 +857,7 @@
         </w:tc>
         <w:tc>
           <w:tcPr>
-            <w:tcW w:w="2126" w:type="dxa"/>
+            <w:tcW w:w="2110" w:type="dxa"/>
           </w:tcPr>
           <w:p>
             <w:pPr>
@@ -921,102 +879,12 @@
       </w:tr>
       <w:tr>
         <w:trPr>
+          <w:trHeight w:val="851"/>
           <w:jc w:val="center"/>
         </w:trPr>
         <w:tc>
           <w:tcPr>
-            <w:tcW w:w="1696" w:type="dxa"/>
-          </w:tcPr>
-          <w:p>
-            <w:pPr>
-              <w:spacing w:after="160" w:line="259" w:lineRule="auto"/>
-              <w:ind w:left="0" w:right="0" w:firstLine="0"/>
-              <w:jc w:val="left"/>
-              <w:rPr>
-                <w:rFonts w:eastAsia="Times New Roman"/>
-              </w:rPr>
-            </w:pPr>
-            <w:r>
-              <w:rPr>
-                <w:rFonts w:eastAsia="Times New Roman"/>
-              </w:rPr>
-              <w:t>05/052017</w:t>
-            </w:r>
-          </w:p>
-        </w:tc>
-        <w:tc>
-          <w:tcPr>
-            <w:tcW w:w="1134" w:type="dxa"/>
-          </w:tcPr>
-          <w:p>
-            <w:pPr>
-              <w:spacing w:after="160" w:line="259" w:lineRule="auto"/>
-              <w:ind w:left="0" w:right="0" w:firstLine="0"/>
-              <w:jc w:val="left"/>
-              <w:rPr>
-                <w:rFonts w:eastAsia="Times New Roman"/>
-              </w:rPr>
-            </w:pPr>
-            <w:r>
-              <w:rPr>
-                <w:rFonts w:eastAsia="Times New Roman"/>
-              </w:rPr>
-              <w:t>1.0</w:t>
-            </w:r>
-          </w:p>
-        </w:tc>
-        <w:tc>
-          <w:tcPr>
-            <w:tcW w:w="3119" w:type="dxa"/>
-          </w:tcPr>
-          <w:p>
-            <w:pPr>
-              <w:spacing w:after="160" w:line="259" w:lineRule="auto"/>
-              <w:ind w:left="0" w:right="0" w:firstLine="0"/>
-              <w:jc w:val="left"/>
-              <w:rPr>
-                <w:rFonts w:eastAsia="Times New Roman"/>
-              </w:rPr>
-            </w:pPr>
-            <w:r>
-              <w:rPr>
-                <w:rFonts w:eastAsia="Times New Roman"/>
-              </w:rPr>
-              <w:t>Versão Inicial do Documento</w:t>
-            </w:r>
-          </w:p>
-        </w:tc>
-        <w:tc>
-          <w:tcPr>
-            <w:tcW w:w="2126" w:type="dxa"/>
-          </w:tcPr>
-          <w:p>
-            <w:pPr>
-              <w:spacing w:after="160" w:line="259" w:lineRule="auto"/>
-              <w:ind w:left="0" w:right="0" w:firstLine="0"/>
-              <w:jc w:val="left"/>
-              <w:rPr>
-                <w:rFonts w:eastAsia="Times New Roman"/>
-              </w:rPr>
-            </w:pPr>
-            <w:proofErr w:type="spellStart"/>
-            <w:r>
-              <w:rPr>
-                <w:rFonts w:eastAsia="Times New Roman"/>
-              </w:rPr>
-              <w:t>ScrumTeam</w:t>
-            </w:r>
-            <w:proofErr w:type="spellEnd"/>
-          </w:p>
-        </w:tc>
-      </w:tr>
-      <w:tr>
-        <w:trPr>
-          <w:jc w:val="center"/>
-        </w:trPr>
-        <w:tc>
-          <w:tcPr>
-            <w:tcW w:w="1696" w:type="dxa"/>
+            <w:tcW w:w="1683" w:type="dxa"/>
           </w:tcPr>
           <w:p>
             <w:pPr>
@@ -1027,11 +895,29 @@
                 <w:rFonts w:eastAsia="Times New Roman"/>
               </w:rPr>
             </w:pPr>
+            <w:r>
+              <w:rPr>
+                <w:rFonts w:eastAsia="Times New Roman"/>
+              </w:rPr>
+              <w:t>05/05</w:t>
+            </w:r>
+            <w:r>
+              <w:rPr>
+                <w:rFonts w:eastAsia="Times New Roman"/>
+              </w:rPr>
+              <w:t>/</w:t>
+            </w:r>
+            <w:r>
+              <w:rPr>
+                <w:rFonts w:eastAsia="Times New Roman"/>
+              </w:rPr>
+              <w:t>2017</w:t>
+            </w:r>
           </w:p>
         </w:tc>
         <w:tc>
           <w:tcPr>
-            <w:tcW w:w="1134" w:type="dxa"/>
+            <w:tcW w:w="1125" w:type="dxa"/>
           </w:tcPr>
           <w:p>
             <w:pPr>
@@ -1042,11 +928,17 @@
                 <w:rFonts w:eastAsia="Times New Roman"/>
               </w:rPr>
             </w:pPr>
+            <w:r>
+              <w:rPr>
+                <w:rFonts w:eastAsia="Times New Roman"/>
+              </w:rPr>
+              <w:t>1.0</w:t>
+            </w:r>
           </w:p>
         </w:tc>
         <w:tc>
           <w:tcPr>
-            <w:tcW w:w="3119" w:type="dxa"/>
+            <w:tcW w:w="3095" w:type="dxa"/>
           </w:tcPr>
           <w:p>
             <w:pPr>
@@ -1057,11 +949,17 @@
                 <w:rFonts w:eastAsia="Times New Roman"/>
               </w:rPr>
             </w:pPr>
+            <w:r>
+              <w:rPr>
+                <w:rFonts w:eastAsia="Times New Roman"/>
+              </w:rPr>
+              <w:t>Versão Inicial do Documento</w:t>
+            </w:r>
           </w:p>
         </w:tc>
         <w:tc>
           <w:tcPr>
-            <w:tcW w:w="2126" w:type="dxa"/>
+            <w:tcW w:w="2110" w:type="dxa"/>
           </w:tcPr>
           <w:p>
             <w:pPr>
@@ -1072,6 +970,120 @@
                 <w:rFonts w:eastAsia="Times New Roman"/>
               </w:rPr>
             </w:pPr>
+            <w:r>
+              <w:rPr>
+                <w:rFonts w:eastAsia="Times New Roman"/>
+              </w:rPr>
+              <w:t>ScrumTeam</w:t>
+            </w:r>
+          </w:p>
+        </w:tc>
+      </w:tr>
+      <w:tr>
+        <w:trPr>
+          <w:trHeight w:val="710"/>
+          <w:jc w:val="center"/>
+        </w:trPr>
+        <w:tc>
+          <w:tcPr>
+            <w:tcW w:w="1683" w:type="dxa"/>
+          </w:tcPr>
+          <w:p>
+            <w:pPr>
+              <w:spacing w:after="160" w:line="259" w:lineRule="auto"/>
+              <w:ind w:left="0" w:right="0" w:firstLine="0"/>
+              <w:jc w:val="center"/>
+              <w:rPr>
+                <w:rFonts w:eastAsia="Times New Roman"/>
+              </w:rPr>
+            </w:pPr>
+            <w:r>
+              <w:rPr>
+                <w:rFonts w:eastAsia="Times New Roman"/>
+              </w:rPr>
+              <w:t>16/05/2017</w:t>
+            </w:r>
+          </w:p>
+        </w:tc>
+        <w:tc>
+          <w:tcPr>
+            <w:tcW w:w="1125" w:type="dxa"/>
+          </w:tcPr>
+          <w:p>
+            <w:pPr>
+              <w:spacing w:after="160" w:line="259" w:lineRule="auto"/>
+              <w:ind w:left="0" w:right="0" w:firstLine="0"/>
+              <w:jc w:val="center"/>
+              <w:rPr>
+                <w:rFonts w:eastAsia="Times New Roman"/>
+              </w:rPr>
+            </w:pPr>
+            <w:r>
+              <w:rPr>
+                <w:rFonts w:eastAsia="Times New Roman"/>
+              </w:rPr>
+              <w:t>1.1</w:t>
+            </w:r>
+          </w:p>
+        </w:tc>
+        <w:tc>
+          <w:tcPr>
+            <w:tcW w:w="3095" w:type="dxa"/>
+          </w:tcPr>
+          <w:p>
+            <w:pPr>
+              <w:spacing w:after="160" w:line="259" w:lineRule="auto"/>
+              <w:ind w:left="0" w:right="0" w:firstLine="0"/>
+              <w:jc w:val="center"/>
+              <w:rPr>
+                <w:rFonts w:eastAsia="Times New Roman"/>
+              </w:rPr>
+            </w:pPr>
+            <w:r>
+              <w:rPr>
+                <w:rFonts w:eastAsia="Times New Roman"/>
+              </w:rPr>
+              <w:t>Adiç</w:t>
+            </w:r>
+            <w:r>
+              <w:rPr>
+                <w:rFonts w:eastAsia="Times New Roman"/>
+              </w:rPr>
+              <w:t>ão de</w:t>
+            </w:r>
+            <w:r>
+              <w:rPr>
+                <w:rFonts w:eastAsia="Times New Roman"/>
+              </w:rPr>
+              <w:t xml:space="preserve"> restrições ao projeto</w:t>
+            </w:r>
+            <w:r>
+              <w:rPr>
+                <w:rFonts w:eastAsia="Times New Roman"/>
+              </w:rPr>
+              <w:t>/Formatação</w:t>
+            </w:r>
+          </w:p>
+        </w:tc>
+        <w:tc>
+          <w:tcPr>
+            <w:tcW w:w="2110" w:type="dxa"/>
+          </w:tcPr>
+          <w:p>
+            <w:pPr>
+              <w:spacing w:after="160" w:line="259" w:lineRule="auto"/>
+              <w:ind w:left="0" w:right="0" w:firstLine="0"/>
+              <w:jc w:val="center"/>
+              <w:rPr>
+                <w:rFonts w:eastAsia="Times New Roman"/>
+              </w:rPr>
+            </w:pPr>
+            <w:r>
+              <w:rPr>
+                <w:rFonts w:eastAsia="Times New Roman"/>
+              </w:rPr>
+              <w:t>Daniel Orpinelli</w:t>
+            </w:r>
           </w:p>
         </w:tc>
       </w:tr>
@@ -1093,6 +1105,7 @@
         <w:jc w:val="left"/>
         <w:rPr>
           <w:rFonts w:eastAsia="Times New Roman"/>
+          <w:u w:val="single"/>
         </w:rPr>
       </w:pPr>
       <w:r>
@@ -1108,110 +1121,126 @@
         <w:spacing w:after="65"/>
         <w:ind w:left="4042" w:right="0"/>
         <w:rPr>
-          <w:rFonts w:ascii="Arial" w:hAnsi="Arial" w:cs="Arial"/>
-        </w:rPr>
-      </w:pPr>
-      <w:r>
-        <w:rPr>
-          <w:rFonts w:ascii="Arial" w:hAnsi="Arial" w:cs="Arial"/>
+          <w:rFonts w:cs="Arial"/>
+        </w:rPr>
+      </w:pPr>
+      <w:bookmarkStart w:id="0" w:name="_Toc482702418"/>
+      <w:r>
+        <w:rPr>
+          <w:rFonts w:cs="Arial"/>
         </w:rPr>
         <w:lastRenderedPageBreak/>
         <w:t>SUMÁRIO</w:t>
       </w:r>
-      <w:r>
-        <w:rPr>
-          <w:rFonts w:ascii="Arial" w:hAnsi="Arial" w:cs="Arial"/>
+      <w:bookmarkEnd w:id="0"/>
+      <w:r>
+        <w:rPr>
+          <w:rFonts w:cs="Arial"/>
           <w:sz w:val="48"/>
-        </w:rPr>
-        <w:t xml:space="preserve"> </w:t>
-      </w:r>
-    </w:p>
-    <w:p>
-      <w:pPr>
-        <w:spacing w:after="620" w:line="259" w:lineRule="auto"/>
-        <w:ind w:right="0" w:firstLine="0"/>
-        <w:jc w:val="left"/>
-      </w:pPr>
-      <w:r>
-        <w:rPr>
-          <w:rFonts w:eastAsia="Calibri"/>
-          <w:b/>
-          <w:sz w:val="22"/>
         </w:rPr>
         <w:t xml:space="preserve"> </w:t>
       </w:r>
     </w:p>
     <w:sdt>
       <w:sdtPr>
-        <w:rPr>
-          <w:b w:val="0"/>
-        </w:rPr>
-        <w:id w:val="2138836074"/>
+        <w:id w:val="-999424798"/>
         <w:docPartObj>
           <w:docPartGallery w:val="Table of Contents"/>
+          <w:docPartUnique/>
         </w:docPartObj>
       </w:sdtPr>
-      <w:sdtEndPr/>
+      <w:sdtEndPr>
+        <w:rPr>
+          <w:rFonts w:ascii="Arial" w:eastAsia="Arial" w:hAnsi="Arial" w:cs="Arial"/>
+          <w:b/>
+          <w:bCs/>
+          <w:color w:val="000000"/>
+          <w:sz w:val="24"/>
+          <w:szCs w:val="22"/>
+        </w:rPr>
+      </w:sdtEndPr>
       <w:sdtContent>
         <w:p>
           <w:pPr>
-            <w:pStyle w:val="Sumrio1"/>
+            <w:pStyle w:val="CabealhodoSumrio"/>
+          </w:pPr>
+        </w:p>
+        <w:p>
+          <w:pPr>
+            <w:pStyle w:val="Sumrio2"/>
             <w:tabs>
-              <w:tab w:val="left" w:pos="880"/>
-              <w:tab w:val="right" w:leader="hyphen" w:pos="8863"/>
+              <w:tab w:val="right" w:leader="dot" w:pos="8493"/>
             </w:tabs>
             <w:rPr>
-              <w:rFonts w:eastAsiaTheme="minorEastAsia"/>
-              <w:b w:val="0"/>
               <w:noProof/>
-              <w:color w:val="auto"/>
-              <w:sz w:val="22"/>
+              <w:color w:val="0563C1" w:themeColor="hyperlink"/>
+              <w:u w:val="single"/>
             </w:rPr>
           </w:pPr>
           <w:r>
             <w:fldChar w:fldCharType="begin"/>
           </w:r>
           <w:r>
-            <w:instrText xml:space="preserve"> TOC \o "1-1" \h \z \u </w:instrText>
+            <w:instrText xml:space="preserve"> TOC \o "1-3" \h \z \u </w:instrText>
           </w:r>
           <w:r>
             <w:fldChar w:fldCharType="separate"/>
           </w:r>
-          <w:hyperlink w:anchor="_Toc481744657" w:history="1">
+          <w:hyperlink w:anchor="_Toc482702418" w:history="1">
             <w:r>
               <w:rPr>
                 <w:rStyle w:val="Hyperlink"/>
-                <w:bCs/>
-                <w:noProof/>
-                <w:u w:color="000000"/>
-              </w:rPr>
-              <w:t>1.</w:t>
-            </w:r>
-            <w:r>
-              <w:rPr>
-                <w:rFonts w:eastAsiaTheme="minorEastAsia"/>
-                <w:b w:val="0"/>
-                <w:noProof/>
-                <w:color w:val="auto"/>
-                <w:sz w:val="22"/>
+                <w:noProof/>
+              </w:rPr>
+              <w:t>SUMÁRIO</w:t>
+            </w:r>
+            <w:r>
+              <w:rPr>
+                <w:noProof/>
+                <w:webHidden/>
               </w:rPr>
               <w:tab/>
             </w:r>
             <w:r>
               <w:rPr>
-                <w:rFonts w:eastAsiaTheme="minorEastAsia"/>
-                <w:noProof/>
-                <w:color w:val="auto"/>
-                <w:sz w:val="28"/>
-              </w:rPr>
-              <w:t>INTRODUÇÃO</w:t>
-            </w:r>
-            <w:r>
-              <w:rPr>
-                <w:noProof/>
-                <w:webHidden/>
-              </w:rPr>
-              <w:tab/>
+                <w:noProof/>
+                <w:webHidden/>
+              </w:rPr>
+              <w:fldChar w:fldCharType="begin"/>
+            </w:r>
+            <w:r>
+              <w:rPr>
+                <w:noProof/>
+                <w:webHidden/>
+              </w:rPr>
+              <w:instrText xml:space="preserve"> PAGEREF _Toc482702418 \h </w:instrText>
+            </w:r>
+            <w:r>
+              <w:rPr>
+                <w:noProof/>
+                <w:webHidden/>
+              </w:rPr>
+            </w:r>
+            <w:r>
+              <w:rPr>
+                <w:noProof/>
+                <w:webHidden/>
+              </w:rPr>
+              <w:fldChar w:fldCharType="separate"/>
+            </w:r>
+            <w:r>
+              <w:rPr>
+                <w:noProof/>
+                <w:webHidden/>
+              </w:rPr>
+              <w:t>3</w:t>
+            </w:r>
+            <w:r>
+              <w:rPr>
+                <w:noProof/>
+                <w:webHidden/>
+              </w:rPr>
+              <w:fldChar w:fldCharType="end"/>
             </w:r>
           </w:hyperlink>
         </w:p>
@@ -1220,38 +1249,46 @@
             <w:pStyle w:val="Sumrio1"/>
             <w:tabs>
               <w:tab w:val="left" w:pos="880"/>
-              <w:tab w:val="right" w:leader="hyphen" w:pos="8863"/>
+              <w:tab w:val="right" w:leader="dot" w:pos="8493"/>
             </w:tabs>
+            <w:spacing w:after="0"/>
             <w:rPr>
-              <w:rFonts w:eastAsiaTheme="minorEastAsia"/>
+              <w:rFonts w:asciiTheme="minorHAnsi" w:eastAsiaTheme="minorEastAsia" w:hAnsiTheme="minorHAnsi" w:cstheme="minorBidi"/>
               <w:b w:val="0"/>
               <w:noProof/>
               <w:color w:val="auto"/>
               <w:sz w:val="22"/>
+              <w:lang w:val="en-US" w:eastAsia="en-US"/>
             </w:rPr>
           </w:pPr>
-          <w:hyperlink w:anchor="_Toc481744658" w:history="1">
+          <w:hyperlink w:anchor="_Toc482702419" w:history="1">
             <w:r>
               <w:rPr>
                 <w:rStyle w:val="Hyperlink"/>
-                <w:bCs/>
-                <w:noProof/>
-                <w:u w:color="000000"/>
-              </w:rPr>
-              <w:t>2.</w:t>
-            </w:r>
-            <w:r>
-              <w:rPr>
-                <w:rFonts w:eastAsiaTheme="minorEastAsia"/>
+                <w:noProof/>
+              </w:rPr>
+              <w:t>1.</w:t>
+            </w:r>
+            <w:r>
+              <w:rPr>
+                <w:rFonts w:asciiTheme="minorHAnsi" w:eastAsiaTheme="minorEastAsia" w:hAnsiTheme="minorHAnsi" w:cstheme="minorBidi"/>
                 <w:b w:val="0"/>
                 <w:noProof/>
                 <w:color w:val="auto"/>
                 <w:sz w:val="22"/>
+                <w:lang w:val="en-US" w:eastAsia="en-US"/>
               </w:rPr>
               <w:tab/>
             </w:r>
             <w:r>
               <w:rPr>
+                <w:rStyle w:val="Hyperlink"/>
+                <w:noProof/>
+              </w:rPr>
+              <w:t>Introdução</w:t>
+            </w:r>
+            <w:r>
+              <w:rPr>
                 <w:noProof/>
                 <w:webHidden/>
               </w:rPr>
@@ -1269,7 +1306,7 @@
                 <w:noProof/>
                 <w:webHidden/>
               </w:rPr>
-              <w:instrText xml:space="preserve"> PAGEREF _Toc481744658 \h </w:instrText>
+              <w:instrText xml:space="preserve"> PAGEREF _Toc482702419 \h </w:instrText>
             </w:r>
             <w:r>
               <w:rPr>
@@ -1289,7 +1326,185 @@
                 <w:noProof/>
                 <w:webHidden/>
               </w:rPr>
-              <w:t>3</w:t>
+              <w:t>4</w:t>
+            </w:r>
+            <w:r>
+              <w:rPr>
+                <w:noProof/>
+                <w:webHidden/>
+              </w:rPr>
+              <w:fldChar w:fldCharType="end"/>
+            </w:r>
+          </w:hyperlink>
+        </w:p>
+        <w:p>
+          <w:pPr>
+            <w:pStyle w:val="Sumrio2"/>
+            <w:tabs>
+              <w:tab w:val="left" w:pos="1760"/>
+              <w:tab w:val="right" w:leader="dot" w:pos="8493"/>
+            </w:tabs>
+            <w:rPr>
+              <w:rFonts w:asciiTheme="minorHAnsi" w:eastAsiaTheme="minorEastAsia" w:hAnsiTheme="minorHAnsi" w:cstheme="minorBidi"/>
+              <w:noProof/>
+              <w:color w:val="auto"/>
+              <w:sz w:val="22"/>
+              <w:lang w:val="en-US" w:eastAsia="en-US"/>
+            </w:rPr>
+          </w:pPr>
+          <w:hyperlink w:anchor="_Toc482702420" w:history="1">
+            <w:r>
+              <w:rPr>
+                <w:rStyle w:val="Hyperlink"/>
+                <w:noProof/>
+              </w:rPr>
+              <w:t>1.1.</w:t>
+            </w:r>
+            <w:r>
+              <w:rPr>
+                <w:rFonts w:asciiTheme="minorHAnsi" w:eastAsiaTheme="minorEastAsia" w:hAnsiTheme="minorHAnsi" w:cstheme="minorBidi"/>
+                <w:noProof/>
+                <w:color w:val="auto"/>
+                <w:sz w:val="22"/>
+                <w:lang w:val="en-US" w:eastAsia="en-US"/>
+              </w:rPr>
+              <w:tab/>
+            </w:r>
+            <w:r>
+              <w:rPr>
+                <w:rStyle w:val="Hyperlink"/>
+                <w:noProof/>
+              </w:rPr>
+              <w:t>Escopo</w:t>
+            </w:r>
+            <w:r>
+              <w:rPr>
+                <w:noProof/>
+                <w:webHidden/>
+              </w:rPr>
+              <w:tab/>
+            </w:r>
+            <w:r>
+              <w:rPr>
+                <w:noProof/>
+                <w:webHidden/>
+              </w:rPr>
+              <w:fldChar w:fldCharType="begin"/>
+            </w:r>
+            <w:r>
+              <w:rPr>
+                <w:noProof/>
+                <w:webHidden/>
+              </w:rPr>
+              <w:instrText xml:space="preserve"> PAGEREF _Toc482702420 \h </w:instrText>
+            </w:r>
+            <w:r>
+              <w:rPr>
+                <w:noProof/>
+                <w:webHidden/>
+              </w:rPr>
+            </w:r>
+            <w:r>
+              <w:rPr>
+                <w:noProof/>
+                <w:webHidden/>
+              </w:rPr>
+              <w:fldChar w:fldCharType="separate"/>
+            </w:r>
+            <w:r>
+              <w:rPr>
+                <w:noProof/>
+                <w:webHidden/>
+              </w:rPr>
+              <w:t>4</w:t>
+            </w:r>
+            <w:r>
+              <w:rPr>
+                <w:noProof/>
+                <w:webHidden/>
+              </w:rPr>
+              <w:fldChar w:fldCharType="end"/>
+            </w:r>
+          </w:hyperlink>
+        </w:p>
+        <w:p>
+          <w:pPr>
+            <w:pStyle w:val="Sumrio2"/>
+            <w:tabs>
+              <w:tab w:val="left" w:pos="1760"/>
+              <w:tab w:val="right" w:leader="dot" w:pos="8493"/>
+            </w:tabs>
+            <w:rPr>
+              <w:noProof/>
+              <w:color w:val="0563C1" w:themeColor="hyperlink"/>
+              <w:u w:val="single"/>
+            </w:rPr>
+          </w:pPr>
+          <w:hyperlink w:anchor="_Toc482702421" w:history="1">
+            <w:r>
+              <w:rPr>
+                <w:rStyle w:val="Hyperlink"/>
+                <w:noProof/>
+              </w:rPr>
+              <w:t>1.2.</w:t>
+            </w:r>
+            <w:r>
+              <w:rPr>
+                <w:rFonts w:asciiTheme="minorHAnsi" w:eastAsiaTheme="minorEastAsia" w:hAnsiTheme="minorHAnsi" w:cstheme="minorBidi"/>
+                <w:noProof/>
+                <w:color w:val="auto"/>
+                <w:sz w:val="22"/>
+                <w:lang w:val="en-US" w:eastAsia="en-US"/>
+              </w:rPr>
+              <w:tab/>
+            </w:r>
+            <w:r>
+              <w:rPr>
+                <w:rStyle w:val="Hyperlink"/>
+                <w:noProof/>
+              </w:rPr>
+              <w:t>Descrição dos Stakeholders</w:t>
+            </w:r>
+            <w:r>
+              <w:rPr>
+                <w:noProof/>
+                <w:webHidden/>
+              </w:rPr>
+              <w:tab/>
+            </w:r>
+            <w:r>
+              <w:rPr>
+                <w:noProof/>
+                <w:webHidden/>
+              </w:rPr>
+              <w:fldChar w:fldCharType="begin"/>
+            </w:r>
+            <w:r>
+              <w:rPr>
+                <w:noProof/>
+                <w:webHidden/>
+              </w:rPr>
+              <w:instrText xml:space="preserve"> PAGEREF _Toc482702421 \h </w:instrText>
+            </w:r>
+            <w:r>
+              <w:rPr>
+                <w:noProof/>
+                <w:webHidden/>
+              </w:rPr>
+            </w:r>
+            <w:r>
+              <w:rPr>
+                <w:noProof/>
+                <w:webHidden/>
+              </w:rPr>
+              <w:fldChar w:fldCharType="separate"/>
+            </w:r>
+            <w:r>
+              <w:rPr>
+                <w:noProof/>
+                <w:webHidden/>
+              </w:rPr>
+              <w:t>4</w:t>
             </w:r>
             <w:r>
               <w:rPr>
@@ -1305,38 +1520,46 @@
             <w:pStyle w:val="Sumrio1"/>
             <w:tabs>
               <w:tab w:val="left" w:pos="880"/>
-              <w:tab w:val="right" w:leader="hyphen" w:pos="8863"/>
+              <w:tab w:val="right" w:leader="dot" w:pos="8493"/>
             </w:tabs>
+            <w:spacing w:after="0"/>
             <w:rPr>
-              <w:rFonts w:eastAsiaTheme="minorEastAsia"/>
+              <w:rFonts w:asciiTheme="minorHAnsi" w:eastAsiaTheme="minorEastAsia" w:hAnsiTheme="minorHAnsi" w:cstheme="minorBidi"/>
               <w:b w:val="0"/>
               <w:noProof/>
               <w:color w:val="auto"/>
               <w:sz w:val="22"/>
+              <w:lang w:val="en-US" w:eastAsia="en-US"/>
             </w:rPr>
           </w:pPr>
-          <w:hyperlink w:anchor="_Toc481744659" w:history="1">
+          <w:hyperlink w:anchor="_Toc482702422" w:history="1">
             <w:r>
               <w:rPr>
                 <w:rStyle w:val="Hyperlink"/>
-                <w:bCs/>
-                <w:noProof/>
-                <w:u w:color="000000"/>
-              </w:rPr>
-              <w:t>3.</w:t>
-            </w:r>
-            <w:r>
-              <w:rPr>
-                <w:rFonts w:eastAsiaTheme="minorEastAsia"/>
+                <w:noProof/>
+              </w:rPr>
+              <w:t>2.</w:t>
+            </w:r>
+            <w:r>
+              <w:rPr>
+                <w:rFonts w:asciiTheme="minorHAnsi" w:eastAsiaTheme="minorEastAsia" w:hAnsiTheme="minorHAnsi" w:cstheme="minorBidi"/>
                 <w:b w:val="0"/>
                 <w:noProof/>
                 <w:color w:val="auto"/>
                 <w:sz w:val="22"/>
+                <w:lang w:val="en-US" w:eastAsia="en-US"/>
               </w:rPr>
               <w:tab/>
             </w:r>
             <w:r>
               <w:rPr>
+                <w:rStyle w:val="Hyperlink"/>
+                <w:noProof/>
+              </w:rPr>
+              <w:t>Descrição Geral</w:t>
+            </w:r>
+            <w:r>
+              <w:rPr>
                 <w:noProof/>
                 <w:webHidden/>
               </w:rPr>
@@ -1354,7 +1577,185 @@
                 <w:noProof/>
                 <w:webHidden/>
               </w:rPr>
-              <w:instrText xml:space="preserve"> PAGEREF _Toc481744659 \h </w:instrText>
+              <w:instrText xml:space="preserve"> PAGEREF _Toc482702422 \h </w:instrText>
+            </w:r>
+            <w:r>
+              <w:rPr>
+                <w:noProof/>
+                <w:webHidden/>
+              </w:rPr>
+            </w:r>
+            <w:r>
+              <w:rPr>
+                <w:noProof/>
+                <w:webHidden/>
+              </w:rPr>
+              <w:fldChar w:fldCharType="separate"/>
+            </w:r>
+            <w:r>
+              <w:rPr>
+                <w:noProof/>
+                <w:webHidden/>
+              </w:rPr>
+              <w:t>4</w:t>
+            </w:r>
+            <w:r>
+              <w:rPr>
+                <w:noProof/>
+                <w:webHidden/>
+              </w:rPr>
+              <w:fldChar w:fldCharType="end"/>
+            </w:r>
+          </w:hyperlink>
+        </w:p>
+        <w:p>
+          <w:pPr>
+            <w:pStyle w:val="Sumrio2"/>
+            <w:tabs>
+              <w:tab w:val="left" w:pos="1760"/>
+              <w:tab w:val="right" w:leader="dot" w:pos="8493"/>
+            </w:tabs>
+            <w:rPr>
+              <w:rFonts w:asciiTheme="minorHAnsi" w:eastAsiaTheme="minorEastAsia" w:hAnsiTheme="minorHAnsi" w:cstheme="minorBidi"/>
+              <w:noProof/>
+              <w:color w:val="auto"/>
+              <w:sz w:val="22"/>
+              <w:lang w:val="en-US" w:eastAsia="en-US"/>
+            </w:rPr>
+          </w:pPr>
+          <w:hyperlink w:anchor="_Toc482702423" w:history="1">
+            <w:r>
+              <w:rPr>
+                <w:rStyle w:val="Hyperlink"/>
+                <w:noProof/>
+              </w:rPr>
+              <w:t>2.1.</w:t>
+            </w:r>
+            <w:r>
+              <w:rPr>
+                <w:rFonts w:asciiTheme="minorHAnsi" w:eastAsiaTheme="minorEastAsia" w:hAnsiTheme="minorHAnsi" w:cstheme="minorBidi"/>
+                <w:noProof/>
+                <w:color w:val="auto"/>
+                <w:sz w:val="22"/>
+                <w:lang w:val="en-US" w:eastAsia="en-US"/>
+              </w:rPr>
+              <w:tab/>
+            </w:r>
+            <w:r>
+              <w:rPr>
+                <w:rStyle w:val="Hyperlink"/>
+                <w:noProof/>
+              </w:rPr>
+              <w:t>Descrição do Público Alvo</w:t>
+            </w:r>
+            <w:r>
+              <w:rPr>
+                <w:noProof/>
+                <w:webHidden/>
+              </w:rPr>
+              <w:tab/>
+            </w:r>
+            <w:r>
+              <w:rPr>
+                <w:noProof/>
+                <w:webHidden/>
+              </w:rPr>
+              <w:fldChar w:fldCharType="begin"/>
+            </w:r>
+            <w:r>
+              <w:rPr>
+                <w:noProof/>
+                <w:webHidden/>
+              </w:rPr>
+              <w:instrText xml:space="preserve"> PAGEREF _Toc482702423 \h </w:instrText>
+            </w:r>
+            <w:r>
+              <w:rPr>
+                <w:noProof/>
+                <w:webHidden/>
+              </w:rPr>
+            </w:r>
+            <w:r>
+              <w:rPr>
+                <w:noProof/>
+                <w:webHidden/>
+              </w:rPr>
+              <w:fldChar w:fldCharType="separate"/>
+            </w:r>
+            <w:r>
+              <w:rPr>
+                <w:noProof/>
+                <w:webHidden/>
+              </w:rPr>
+              <w:t>4</w:t>
+            </w:r>
+            <w:r>
+              <w:rPr>
+                <w:noProof/>
+                <w:webHidden/>
+              </w:rPr>
+              <w:fldChar w:fldCharType="end"/>
+            </w:r>
+          </w:hyperlink>
+        </w:p>
+        <w:p>
+          <w:pPr>
+            <w:pStyle w:val="Sumrio2"/>
+            <w:tabs>
+              <w:tab w:val="left" w:pos="1760"/>
+              <w:tab w:val="right" w:leader="dot" w:pos="8493"/>
+            </w:tabs>
+            <w:rPr>
+              <w:noProof/>
+              <w:color w:val="0563C1" w:themeColor="hyperlink"/>
+              <w:u w:val="single"/>
+            </w:rPr>
+          </w:pPr>
+          <w:hyperlink w:anchor="_Toc482702424" w:history="1">
+            <w:r>
+              <w:rPr>
+                <w:rStyle w:val="Hyperlink"/>
+                <w:noProof/>
+              </w:rPr>
+              <w:t>2.2.</w:t>
+            </w:r>
+            <w:r>
+              <w:rPr>
+                <w:rFonts w:asciiTheme="minorHAnsi" w:eastAsiaTheme="minorEastAsia" w:hAnsiTheme="minorHAnsi" w:cstheme="minorBidi"/>
+                <w:noProof/>
+                <w:color w:val="auto"/>
+                <w:sz w:val="22"/>
+                <w:lang w:val="en-US" w:eastAsia="en-US"/>
+              </w:rPr>
+              <w:tab/>
+            </w:r>
+            <w:r>
+              <w:rPr>
+                <w:rStyle w:val="Hyperlink"/>
+                <w:noProof/>
+              </w:rPr>
+              <w:t>Restrições</w:t>
+            </w:r>
+            <w:r>
+              <w:rPr>
+                <w:noProof/>
+                <w:webHidden/>
+              </w:rPr>
+              <w:tab/>
+            </w:r>
+            <w:r>
+              <w:rPr>
+                <w:noProof/>
+                <w:webHidden/>
+              </w:rPr>
+              <w:fldChar w:fldCharType="begin"/>
+            </w:r>
+            <w:r>
+              <w:rPr>
+                <w:noProof/>
+                <w:webHidden/>
+              </w:rPr>
+              <w:instrText xml:space="preserve"> PAGEREF _Toc482702424 \h </w:instrText>
             </w:r>
             <w:r>
               <w:rPr>
@@ -1390,38 +1791,46 @@
             <w:pStyle w:val="Sumrio1"/>
             <w:tabs>
               <w:tab w:val="left" w:pos="880"/>
-              <w:tab w:val="right" w:leader="hyphen" w:pos="8863"/>
+              <w:tab w:val="right" w:leader="dot" w:pos="8493"/>
             </w:tabs>
+            <w:spacing w:after="0"/>
             <w:rPr>
-              <w:rFonts w:eastAsiaTheme="minorEastAsia"/>
+              <w:rFonts w:asciiTheme="minorHAnsi" w:eastAsiaTheme="minorEastAsia" w:hAnsiTheme="minorHAnsi" w:cstheme="minorBidi"/>
               <w:b w:val="0"/>
               <w:noProof/>
               <w:color w:val="auto"/>
               <w:sz w:val="22"/>
+              <w:lang w:val="en-US" w:eastAsia="en-US"/>
             </w:rPr>
           </w:pPr>
-          <w:hyperlink w:anchor="_Toc481744660" w:history="1">
+          <w:hyperlink w:anchor="_Toc482702425" w:history="1">
             <w:r>
               <w:rPr>
                 <w:rStyle w:val="Hyperlink"/>
-                <w:bCs/>
-                <w:noProof/>
-                <w:u w:color="000000"/>
-              </w:rPr>
-              <w:t>4.</w:t>
-            </w:r>
-            <w:r>
-              <w:rPr>
-                <w:rFonts w:eastAsiaTheme="minorEastAsia"/>
+                <w:noProof/>
+              </w:rPr>
+              <w:t>3.</w:t>
+            </w:r>
+            <w:r>
+              <w:rPr>
+                <w:rFonts w:asciiTheme="minorHAnsi" w:eastAsiaTheme="minorEastAsia" w:hAnsiTheme="minorHAnsi" w:cstheme="minorBidi"/>
                 <w:b w:val="0"/>
                 <w:noProof/>
                 <w:color w:val="auto"/>
                 <w:sz w:val="22"/>
+                <w:lang w:val="en-US" w:eastAsia="en-US"/>
               </w:rPr>
               <w:tab/>
             </w:r>
             <w:r>
               <w:rPr>
+                <w:rStyle w:val="Hyperlink"/>
+                <w:noProof/>
+              </w:rPr>
+              <w:t>Requisitos</w:t>
+            </w:r>
+            <w:r>
+              <w:rPr>
                 <w:noProof/>
                 <w:webHidden/>
               </w:rPr>
@@ -1439,7 +1848,7 @@
                 <w:noProof/>
                 <w:webHidden/>
               </w:rPr>
-              <w:instrText xml:space="preserve"> PAGEREF _Toc481744660 \h </w:instrText>
+              <w:instrText xml:space="preserve"> PAGEREF _Toc482702425 \h </w:instrText>
             </w:r>
             <w:r>
               <w:rPr>
@@ -1459,7 +1868,7 @@
                 <w:noProof/>
                 <w:webHidden/>
               </w:rPr>
-              <w:t>4</w:t>
+              <w:t>5</w:t>
             </w:r>
             <w:r>
               <w:rPr>
@@ -1472,41 +1881,46 @@
         </w:p>
         <w:p>
           <w:pPr>
-            <w:pStyle w:val="Sumrio1"/>
+            <w:pStyle w:val="Sumrio2"/>
             <w:tabs>
-              <w:tab w:val="left" w:pos="880"/>
-              <w:tab w:val="right" w:leader="hyphen" w:pos="8863"/>
+              <w:tab w:val="left" w:pos="1760"/>
+              <w:tab w:val="right" w:leader="dot" w:pos="8493"/>
             </w:tabs>
             <w:rPr>
-              <w:rFonts w:eastAsiaTheme="minorEastAsia"/>
-              <w:b w:val="0"/>
+              <w:rFonts w:asciiTheme="minorHAnsi" w:eastAsiaTheme="minorEastAsia" w:hAnsiTheme="minorHAnsi" w:cstheme="minorBidi"/>
               <w:noProof/>
               <w:color w:val="auto"/>
               <w:sz w:val="22"/>
+              <w:lang w:val="en-US" w:eastAsia="en-US"/>
             </w:rPr>
           </w:pPr>
-          <w:hyperlink w:anchor="_Toc481744661" w:history="1">
+          <w:hyperlink w:anchor="_Toc482702426" w:history="1">
             <w:r>
               <w:rPr>
                 <w:rStyle w:val="Hyperlink"/>
-                <w:bCs/>
-                <w:noProof/>
-                <w:u w:color="000000"/>
-              </w:rPr>
-              <w:t>5.</w:t>
-            </w:r>
-            <w:r>
-              <w:rPr>
-                <w:rFonts w:eastAsiaTheme="minorEastAsia"/>
-                <w:b w:val="0"/>
+                <w:noProof/>
+              </w:rPr>
+              <w:t>3.1.</w:t>
+            </w:r>
+            <w:r>
+              <w:rPr>
+                <w:rFonts w:asciiTheme="minorHAnsi" w:eastAsiaTheme="minorEastAsia" w:hAnsiTheme="minorHAnsi" w:cstheme="minorBidi"/>
                 <w:noProof/>
                 <w:color w:val="auto"/>
                 <w:sz w:val="22"/>
+                <w:lang w:val="en-US" w:eastAsia="en-US"/>
               </w:rPr>
               <w:tab/>
             </w:r>
             <w:r>
               <w:rPr>
+                <w:rStyle w:val="Hyperlink"/>
+                <w:noProof/>
+              </w:rPr>
+              <w:t>Requisitos Funcionais</w:t>
+            </w:r>
+            <w:r>
+              <w:rPr>
                 <w:noProof/>
                 <w:webHidden/>
               </w:rPr>
@@ -1524,7 +1938,7 @@
                 <w:noProof/>
                 <w:webHidden/>
               </w:rPr>
-              <w:instrText xml:space="preserve"> PAGEREF _Toc481744661 \h </w:instrText>
+              <w:instrText xml:space="preserve"> PAGEREF _Toc482702426 \h </w:instrText>
             </w:r>
             <w:r>
               <w:rPr>
@@ -1545,346 +1959,6 @@
                 <w:webHidden/>
               </w:rPr>
               <w:t>5</w:t>
-            </w:r>
-            <w:r>
-              <w:rPr>
-                <w:noProof/>
-                <w:webHidden/>
-              </w:rPr>
-              <w:fldChar w:fldCharType="end"/>
-            </w:r>
-          </w:hyperlink>
-        </w:p>
-        <w:p>
-          <w:pPr>
-            <w:pStyle w:val="Sumrio1"/>
-            <w:tabs>
-              <w:tab w:val="left" w:pos="880"/>
-              <w:tab w:val="right" w:leader="hyphen" w:pos="8863"/>
-            </w:tabs>
-            <w:rPr>
-              <w:rFonts w:eastAsiaTheme="minorEastAsia"/>
-              <w:b w:val="0"/>
-              <w:noProof/>
-              <w:color w:val="auto"/>
-              <w:sz w:val="22"/>
-            </w:rPr>
-          </w:pPr>
-          <w:hyperlink w:anchor="_Toc481744662" w:history="1">
-            <w:r>
-              <w:rPr>
-                <w:rStyle w:val="Hyperlink"/>
-                <w:bCs/>
-                <w:noProof/>
-                <w:u w:color="000000"/>
-              </w:rPr>
-              <w:t>6.</w:t>
-            </w:r>
-            <w:r>
-              <w:rPr>
-                <w:rFonts w:eastAsiaTheme="minorEastAsia"/>
-                <w:b w:val="0"/>
-                <w:noProof/>
-                <w:color w:val="auto"/>
-                <w:sz w:val="22"/>
-              </w:rPr>
-              <w:tab/>
-            </w:r>
-            <w:r>
-              <w:rPr>
-                <w:noProof/>
-                <w:webHidden/>
-              </w:rPr>
-              <w:tab/>
-            </w:r>
-            <w:r>
-              <w:rPr>
-                <w:noProof/>
-                <w:webHidden/>
-              </w:rPr>
-              <w:fldChar w:fldCharType="begin"/>
-            </w:r>
-            <w:r>
-              <w:rPr>
-                <w:noProof/>
-                <w:webHidden/>
-              </w:rPr>
-              <w:instrText xml:space="preserve"> PAGEREF _Toc481744662 \h </w:instrText>
-            </w:r>
-            <w:r>
-              <w:rPr>
-                <w:noProof/>
-                <w:webHidden/>
-              </w:rPr>
-            </w:r>
-            <w:r>
-              <w:rPr>
-                <w:noProof/>
-                <w:webHidden/>
-              </w:rPr>
-              <w:fldChar w:fldCharType="separate"/>
-            </w:r>
-            <w:r>
-              <w:rPr>
-                <w:noProof/>
-                <w:webHidden/>
-              </w:rPr>
-              <w:t>5</w:t>
-            </w:r>
-            <w:r>
-              <w:rPr>
-                <w:noProof/>
-                <w:webHidden/>
-              </w:rPr>
-              <w:fldChar w:fldCharType="end"/>
-            </w:r>
-          </w:hyperlink>
-        </w:p>
-        <w:p>
-          <w:pPr>
-            <w:pStyle w:val="Sumrio1"/>
-            <w:tabs>
-              <w:tab w:val="left" w:pos="880"/>
-              <w:tab w:val="right" w:leader="hyphen" w:pos="8863"/>
-            </w:tabs>
-            <w:rPr>
-              <w:rFonts w:eastAsiaTheme="minorEastAsia"/>
-              <w:b w:val="0"/>
-              <w:noProof/>
-              <w:color w:val="auto"/>
-              <w:sz w:val="22"/>
-            </w:rPr>
-          </w:pPr>
-          <w:hyperlink w:anchor="_Toc481744663" w:history="1">
-            <w:r>
-              <w:rPr>
-                <w:rStyle w:val="Hyperlink"/>
-                <w:bCs/>
-                <w:noProof/>
-                <w:u w:color="000000"/>
-              </w:rPr>
-              <w:t>7.</w:t>
-            </w:r>
-            <w:r>
-              <w:rPr>
-                <w:rFonts w:eastAsiaTheme="minorEastAsia"/>
-                <w:b w:val="0"/>
-                <w:noProof/>
-                <w:color w:val="auto"/>
-                <w:sz w:val="22"/>
-              </w:rPr>
-              <w:tab/>
-            </w:r>
-            <w:r>
-              <w:rPr>
-                <w:noProof/>
-                <w:webHidden/>
-              </w:rPr>
-              <w:tab/>
-            </w:r>
-            <w:r>
-              <w:rPr>
-                <w:noProof/>
-                <w:webHidden/>
-              </w:rPr>
-              <w:fldChar w:fldCharType="begin"/>
-            </w:r>
-            <w:r>
-              <w:rPr>
-                <w:noProof/>
-                <w:webHidden/>
-              </w:rPr>
-              <w:instrText xml:space="preserve"> PAGEREF _Toc481744663 \h </w:instrText>
-            </w:r>
-            <w:r>
-              <w:rPr>
-                <w:noProof/>
-                <w:webHidden/>
-              </w:rPr>
-            </w:r>
-            <w:r>
-              <w:rPr>
-                <w:noProof/>
-                <w:webHidden/>
-              </w:rPr>
-              <w:fldChar w:fldCharType="separate"/>
-            </w:r>
-            <w:r>
-              <w:rPr>
-                <w:noProof/>
-                <w:webHidden/>
-              </w:rPr>
-              <w:t>6</w:t>
-            </w:r>
-            <w:r>
-              <w:rPr>
-                <w:noProof/>
-                <w:webHidden/>
-              </w:rPr>
-              <w:fldChar w:fldCharType="end"/>
-            </w:r>
-          </w:hyperlink>
-        </w:p>
-        <w:p>
-          <w:pPr>
-            <w:pStyle w:val="Sumrio1"/>
-            <w:tabs>
-              <w:tab w:val="left" w:pos="880"/>
-              <w:tab w:val="right" w:leader="hyphen" w:pos="8863"/>
-            </w:tabs>
-            <w:rPr>
-              <w:rFonts w:eastAsiaTheme="minorEastAsia"/>
-              <w:b w:val="0"/>
-              <w:noProof/>
-              <w:color w:val="auto"/>
-              <w:sz w:val="22"/>
-            </w:rPr>
-          </w:pPr>
-          <w:hyperlink w:anchor="_Toc481744664" w:history="1">
-            <w:r>
-              <w:rPr>
-                <w:rStyle w:val="Hyperlink"/>
-                <w:bCs/>
-                <w:noProof/>
-                <w:u w:color="000000"/>
-              </w:rPr>
-              <w:t>8.</w:t>
-            </w:r>
-            <w:r>
-              <w:rPr>
-                <w:rFonts w:eastAsiaTheme="minorEastAsia"/>
-                <w:b w:val="0"/>
-                <w:noProof/>
-                <w:color w:val="auto"/>
-                <w:sz w:val="22"/>
-              </w:rPr>
-              <w:tab/>
-            </w:r>
-            <w:r>
-              <w:rPr>
-                <w:noProof/>
-                <w:webHidden/>
-              </w:rPr>
-              <w:tab/>
-            </w:r>
-            <w:r>
-              <w:rPr>
-                <w:noProof/>
-                <w:webHidden/>
-              </w:rPr>
-              <w:fldChar w:fldCharType="begin"/>
-            </w:r>
-            <w:r>
-              <w:rPr>
-                <w:noProof/>
-                <w:webHidden/>
-              </w:rPr>
-              <w:instrText xml:space="preserve"> PAGEREF _Toc481744664 \h </w:instrText>
-            </w:r>
-            <w:r>
-              <w:rPr>
-                <w:noProof/>
-                <w:webHidden/>
-              </w:rPr>
-            </w:r>
-            <w:r>
-              <w:rPr>
-                <w:noProof/>
-                <w:webHidden/>
-              </w:rPr>
-              <w:fldChar w:fldCharType="separate"/>
-            </w:r>
-            <w:r>
-              <w:rPr>
-                <w:noProof/>
-                <w:webHidden/>
-              </w:rPr>
-              <w:t>6</w:t>
-            </w:r>
-            <w:r>
-              <w:rPr>
-                <w:noProof/>
-                <w:webHidden/>
-              </w:rPr>
-              <w:fldChar w:fldCharType="end"/>
-            </w:r>
-          </w:hyperlink>
-        </w:p>
-        <w:p>
-          <w:pPr>
-            <w:pStyle w:val="Sumrio1"/>
-            <w:tabs>
-              <w:tab w:val="left" w:pos="880"/>
-              <w:tab w:val="right" w:leader="hyphen" w:pos="8863"/>
-            </w:tabs>
-            <w:rPr>
-              <w:rFonts w:eastAsiaTheme="minorEastAsia"/>
-              <w:b w:val="0"/>
-              <w:noProof/>
-              <w:color w:val="auto"/>
-              <w:sz w:val="22"/>
-            </w:rPr>
-          </w:pPr>
-          <w:hyperlink w:anchor="_Toc481744665" w:history="1">
-            <w:r>
-              <w:rPr>
-                <w:rStyle w:val="Hyperlink"/>
-                <w:bCs/>
-                <w:noProof/>
-                <w:u w:color="000000"/>
-              </w:rPr>
-              <w:t>9.</w:t>
-            </w:r>
-            <w:r>
-              <w:rPr>
-                <w:rFonts w:eastAsiaTheme="minorEastAsia"/>
-                <w:b w:val="0"/>
-                <w:noProof/>
-                <w:color w:val="auto"/>
-                <w:sz w:val="22"/>
-              </w:rPr>
-              <w:tab/>
-            </w:r>
-            <w:r>
-              <w:rPr>
-                <w:noProof/>
-                <w:webHidden/>
-              </w:rPr>
-              <w:tab/>
-            </w:r>
-            <w:r>
-              <w:rPr>
-                <w:noProof/>
-                <w:webHidden/>
-              </w:rPr>
-              <w:fldChar w:fldCharType="begin"/>
-            </w:r>
-            <w:r>
-              <w:rPr>
-                <w:noProof/>
-                <w:webHidden/>
-              </w:rPr>
-              <w:instrText xml:space="preserve"> PAGEREF _Toc481744665 \h </w:instrText>
-            </w:r>
-            <w:r>
-              <w:rPr>
-                <w:noProof/>
-                <w:webHidden/>
-              </w:rPr>
-            </w:r>
-            <w:r>
-              <w:rPr>
-                <w:noProof/>
-                <w:webHidden/>
-              </w:rPr>
-              <w:fldChar w:fldCharType="separate"/>
-            </w:r>
-            <w:r>
-              <w:rPr>
-                <w:noProof/>
-                <w:webHidden/>
-              </w:rPr>
-              <w:t>7</w:t>
             </w:r>
             <w:r>
               <w:rPr>
@@ -1898,8 +1972,16 @@
         <w:p>
           <w:pPr>
             <w:ind w:left="0" w:firstLine="0"/>
+            <w:rPr>
+              <w:b/>
+              <w:bCs/>
+            </w:rPr>
           </w:pPr>
           <w:r>
+            <w:rPr>
+              <w:b/>
+              <w:bCs/>
+            </w:rPr>
             <w:fldChar w:fldCharType="end"/>
           </w:r>
         </w:p>
@@ -1917,59 +1999,69 @@
     </w:p>
     <w:p>
       <w:pPr>
-        <w:pStyle w:val="PargrafodaLista"/>
+        <w:pStyle w:val="Ttulo1"/>
         <w:numPr>
           <w:ilvl w:val="0"/>
-          <w:numId w:val="3"/>
+          <w:numId w:val="15"/>
         </w:numPr>
-        <w:spacing w:line="240" w:lineRule="auto"/>
-        <w:rPr>
-          <w:b/>
-          <w:sz w:val="28"/>
+        <w:rPr>
+          <w:rFonts w:cs="Arial"/>
           <w:szCs w:val="28"/>
         </w:rPr>
       </w:pPr>
-      <w:r>
-        <w:rPr>
-          <w:b/>
-          <w:sz w:val="28"/>
+      <w:bookmarkStart w:id="1" w:name="_Toc482702419"/>
+      <w:r>
+        <w:rPr>
+          <w:rFonts w:cs="Arial"/>
           <w:szCs w:val="28"/>
+          <w:u w:val="single"/>
         </w:rPr>
         <w:lastRenderedPageBreak/>
         <w:t>Introdução</w:t>
       </w:r>
+      <w:bookmarkEnd w:id="1"/>
+    </w:p>
+    <w:p>
+      <w:pPr>
+        <w:pStyle w:val="Ttulo2"/>
+        <w:numPr>
+          <w:ilvl w:val="1"/>
+          <w:numId w:val="16"/>
+        </w:numPr>
+      </w:pPr>
+      <w:bookmarkStart w:id="2" w:name="_Toc482702420"/>
+      <w:r>
+        <w:t>Escopo</w:t>
+      </w:r>
+      <w:bookmarkEnd w:id="2"/>
     </w:p>
     <w:p>
       <w:pPr>
         <w:pStyle w:val="PargrafodaLista"/>
         <w:spacing w:line="240" w:lineRule="auto"/>
-        <w:ind w:firstLine="0"/>
-        <w:rPr>
-          <w:b/>
-          <w:sz w:val="28"/>
-          <w:szCs w:val="28"/>
-        </w:rPr>
-      </w:pPr>
-    </w:p>
-    <w:p>
-      <w:pPr>
-        <w:pStyle w:val="PargrafodaLista"/>
-        <w:numPr>
-          <w:ilvl w:val="1"/>
-          <w:numId w:val="3"/>
-        </w:numPr>
-        <w:spacing w:line="240" w:lineRule="auto"/>
-        <w:rPr>
-          <w:b/>
+        <w:ind w:left="718" w:firstLine="0"/>
+        <w:rPr>
           <w:szCs w:val="24"/>
         </w:rPr>
       </w:pPr>
       <w:r>
         <w:rPr>
-          <w:b/>
           <w:szCs w:val="24"/>
         </w:rPr>
-        <w:t>Escopo</w:t>
+        <w:t xml:space="preserve">O </w:t>
+      </w:r>
+      <w:r>
+        <w:rPr>
+          <w:i/>
+          <w:szCs w:val="24"/>
+        </w:rPr>
+        <w:t>software</w:t>
+      </w:r>
+      <w:r>
+        <w:rPr>
+          <w:szCs w:val="24"/>
+        </w:rPr>
+        <w:t xml:space="preserve"> se destina ao gerenciamento da vida acadêmica de uma instituição de ensino. No sistema, poderão ser cadastrados alunos, professores e disciplinas por eles ministradas, lançamento e consulta de notas e faltas dos alunos.</w:t>
       </w:r>
     </w:p>
     <w:p>
@@ -1978,76 +2070,29 @@
         <w:spacing w:line="240" w:lineRule="auto"/>
         <w:ind w:left="1428" w:firstLine="0"/>
         <w:rPr>
-          <w:b/>
           <w:szCs w:val="24"/>
         </w:rPr>
       </w:pPr>
+    </w:p>
+    <w:p>
+      <w:pPr>
+        <w:pStyle w:val="Ttulo2"/>
+        <w:numPr>
+          <w:ilvl w:val="1"/>
+          <w:numId w:val="16"/>
+        </w:numPr>
+      </w:pPr>
+      <w:bookmarkStart w:id="3" w:name="_Toc482702421"/>
+      <w:r>
+        <w:t>Descrição dos Stakeholders</w:t>
+      </w:r>
+      <w:bookmarkEnd w:id="3"/>
     </w:p>
     <w:p>
       <w:pPr>
         <w:pStyle w:val="PargrafodaLista"/>
         <w:spacing w:line="240" w:lineRule="auto"/>
-        <w:ind w:left="1428" w:firstLine="0"/>
-        <w:rPr>
-          <w:szCs w:val="24"/>
-        </w:rPr>
-      </w:pPr>
-      <w:r>
-        <w:rPr>
-          <w:szCs w:val="24"/>
-        </w:rPr>
-        <w:t xml:space="preserve">O </w:t>
-      </w:r>
-      <w:r>
-        <w:rPr>
-          <w:i/>
-          <w:szCs w:val="24"/>
-        </w:rPr>
-        <w:t>software</w:t>
-      </w:r>
-      <w:r>
-        <w:rPr>
-          <w:szCs w:val="24"/>
-        </w:rPr>
-        <w:t xml:space="preserve"> se destina ao gerenciamento da vida acadêmica de uma instituição de ensino. No sistema, poderão ser cadastrados alunos, professores e disciplinas por eles ministradas, lançamento e consulta de notas e faltas dos alunos.</w:t>
-      </w:r>
-    </w:p>
-    <w:p>
-      <w:pPr>
-        <w:pStyle w:val="PargrafodaLista"/>
-        <w:spacing w:line="240" w:lineRule="auto"/>
-        <w:ind w:left="1428" w:firstLine="0"/>
-        <w:rPr>
-          <w:szCs w:val="24"/>
-        </w:rPr>
-      </w:pPr>
-    </w:p>
-    <w:p>
-      <w:pPr>
-        <w:pStyle w:val="PargrafodaLista"/>
-        <w:numPr>
-          <w:ilvl w:val="1"/>
-          <w:numId w:val="3"/>
-        </w:numPr>
-        <w:spacing w:line="240" w:lineRule="auto"/>
-        <w:rPr>
-          <w:b/>
-          <w:szCs w:val="24"/>
-        </w:rPr>
-      </w:pPr>
-      <w:r>
-        <w:rPr>
-          <w:b/>
-          <w:szCs w:val="24"/>
-        </w:rPr>
-        <w:t>Descrição dos Stakeholders</w:t>
-      </w:r>
-    </w:p>
-    <w:p>
-      <w:pPr>
-        <w:pStyle w:val="PargrafodaLista"/>
-        <w:spacing w:line="240" w:lineRule="auto"/>
-        <w:ind w:left="1428" w:firstLine="0"/>
+        <w:ind w:left="559" w:firstLine="0"/>
         <w:rPr>
           <w:b/>
           <w:szCs w:val="24"/>
@@ -2058,7 +2103,7 @@
       <w:tblPr>
         <w:tblStyle w:val="Tabelacomgrade"/>
         <w:tblW w:w="0" w:type="auto"/>
-        <w:tblInd w:w="1428" w:type="dxa"/>
+        <w:tblInd w:w="559" w:type="dxa"/>
         <w:tblLook w:val="04A0" w:firstRow="1" w:lastRow="0" w:firstColumn="1" w:lastColumn="0" w:noHBand="0" w:noVBand="1"/>
       </w:tblPr>
       <w:tblGrid>
@@ -2127,16 +2172,8 @@
               <w:rPr>
                 <w:szCs w:val="24"/>
               </w:rPr>
-              <w:t xml:space="preserve">Bruno </w:t>
-            </w:r>
-            <w:proofErr w:type="spellStart"/>
-            <w:r>
-              <w:rPr>
-                <w:szCs w:val="24"/>
-              </w:rPr>
-              <w:t>Thome</w:t>
-            </w:r>
-            <w:proofErr w:type="spellEnd"/>
+              <w:t>Bruno Thome</w:t>
+            </w:r>
           </w:p>
         </w:tc>
         <w:tc>
@@ -2179,16 +2216,8 @@
               <w:rPr>
                 <w:szCs w:val="24"/>
               </w:rPr>
-              <w:t xml:space="preserve">Daniel </w:t>
-            </w:r>
-            <w:proofErr w:type="spellStart"/>
-            <w:r>
-              <w:rPr>
-                <w:szCs w:val="24"/>
-              </w:rPr>
-              <w:t>Orpinelli</w:t>
-            </w:r>
-            <w:proofErr w:type="spellEnd"/>
+              <w:t>Daniel Orpinelli</w:t>
+            </w:r>
           </w:p>
         </w:tc>
         <w:tc>
@@ -2319,16 +2348,8 @@
               <w:rPr>
                 <w:szCs w:val="24"/>
               </w:rPr>
-              <w:t xml:space="preserve">William </w:t>
-            </w:r>
-            <w:proofErr w:type="spellStart"/>
-            <w:r>
-              <w:rPr>
-                <w:szCs w:val="24"/>
-              </w:rPr>
-              <w:t>Balzanello</w:t>
-            </w:r>
-            <w:proofErr w:type="spellEnd"/>
+              <w:t>William Balzanello</w:t>
+            </w:r>
           </w:p>
         </w:tc>
         <w:tc>
@@ -2358,7 +2379,7 @@
       <w:pPr>
         <w:pStyle w:val="PargrafodaLista"/>
         <w:spacing w:line="240" w:lineRule="auto"/>
-        <w:ind w:left="1428" w:firstLine="0"/>
+        <w:ind w:left="559" w:firstLine="0"/>
         <w:rPr>
           <w:szCs w:val="24"/>
         </w:rPr>
@@ -2366,40 +2387,44 @@
     </w:p>
     <w:p>
       <w:pPr>
-        <w:pStyle w:val="PargrafodaLista"/>
+        <w:pStyle w:val="Ttulo1"/>
+        <w:numPr>
+          <w:ilvl w:val="0"/>
+          <w:numId w:val="16"/>
+        </w:numPr>
+        <w:rPr>
+          <w:rFonts w:cs="Arial"/>
+          <w:szCs w:val="28"/>
+        </w:rPr>
+      </w:pPr>
+      <w:bookmarkStart w:id="4" w:name="_Toc482702422"/>
+      <w:r>
+        <w:rPr>
+          <w:rFonts w:cs="Arial"/>
+          <w:szCs w:val="28"/>
+        </w:rPr>
+        <w:t>Descrição Geral</w:t>
+      </w:r>
+      <w:bookmarkEnd w:id="4"/>
+    </w:p>
+    <w:p>
+      <w:pPr>
+        <w:pStyle w:val="Ttulo2"/>
         <w:numPr>
           <w:ilvl w:val="1"/>
-          <w:numId w:val="3"/>
+          <w:numId w:val="16"/>
         </w:numPr>
+      </w:pPr>
+      <w:bookmarkStart w:id="5" w:name="_Toc482702423"/>
+      <w:r>
+        <w:t>Descrição do Público Alvo</w:t>
+      </w:r>
+      <w:bookmarkEnd w:id="5"/>
+    </w:p>
+    <w:p>
+      <w:pPr>
         <w:spacing w:after="0" w:line="240" w:lineRule="auto"/>
-        <w:rPr>
-          <w:b/>
-          <w:szCs w:val="24"/>
-        </w:rPr>
-      </w:pPr>
-      <w:r>
-        <w:rPr>
-          <w:b/>
-          <w:szCs w:val="24"/>
-        </w:rPr>
-        <w:t>Descrição do Público-Alvo</w:t>
-      </w:r>
-    </w:p>
-    <w:p>
-      <w:pPr>
-        <w:pStyle w:val="PargrafodaLista"/>
-        <w:spacing w:after="0" w:line="240" w:lineRule="auto"/>
-        <w:ind w:left="1428" w:firstLine="0"/>
-        <w:rPr>
-          <w:b/>
-          <w:szCs w:val="24"/>
-        </w:rPr>
-      </w:pPr>
-    </w:p>
-    <w:p>
-      <w:pPr>
-        <w:spacing w:after="0" w:line="240" w:lineRule="auto"/>
-        <w:ind w:left="1416" w:firstLine="0"/>
+        <w:ind w:left="708" w:firstLine="0"/>
         <w:rPr>
           <w:szCs w:val="24"/>
         </w:rPr>
@@ -2441,17 +2466,130 @@
         </w:rPr>
         <w:t>ssor) e manutenção do registro dos alunos.</w:t>
       </w:r>
-      <w:bookmarkStart w:id="0" w:name="_GoBack"/>
-      <w:bookmarkEnd w:id="0"/>
+    </w:p>
+    <w:p>
+      <w:pPr>
+        <w:spacing w:after="0" w:line="240" w:lineRule="auto"/>
+        <w:ind w:left="708" w:firstLine="0"/>
+        <w:rPr>
+          <w:szCs w:val="24"/>
+        </w:rPr>
+      </w:pPr>
+    </w:p>
+    <w:p>
+      <w:pPr>
+        <w:pStyle w:val="Ttulo2"/>
+        <w:numPr>
+          <w:ilvl w:val="1"/>
+          <w:numId w:val="16"/>
+        </w:numPr>
+      </w:pPr>
+      <w:bookmarkStart w:id="6" w:name="_Toc482702424"/>
+      <w:r>
+        <w:t>Restrições</w:t>
+      </w:r>
+      <w:bookmarkEnd w:id="6"/>
+    </w:p>
+    <w:p>
+      <w:pPr>
+        <w:spacing w:after="0" w:line="240" w:lineRule="auto"/>
+        <w:ind w:left="708" w:firstLine="0"/>
+      </w:pPr>
+      <w:r>
+        <w:t xml:space="preserve">Dado que a manipulação do software será </w:t>
+      </w:r>
+      <w:r>
+        <w:t xml:space="preserve">de responsabilidade da direção, o sistema </w:t>
+      </w:r>
+      <w:r>
+        <w:t xml:space="preserve">não prevê a utilização </w:t>
+      </w:r>
+      <w:r>
+        <w:t xml:space="preserve">por parte dos alunos e professores, sendo pensado do ponto de vista mais alto da instituição. </w:t>
+      </w:r>
+      <w:r>
+        <w:t>E</w:t>
+      </w:r>
+      <w:r>
+        <w:t>m termos de hardware, sua plataforma de utilização é o Windows.</w:t>
+      </w:r>
+      <w:r>
+        <w:t xml:space="preserve"> Outra restrição será a de segurança, já que o software não contará com um sistema de senhas para garantir que apenas usuários autorizados possam ter acesso, delegando à direção da instituição a tarefa de controlar seu </w:t>
+      </w:r>
+      <w:r>
+        <w:rPr>
+          <w:u w:val="single"/>
+        </w:rPr>
+        <w:t>u</w:t>
+      </w:r>
+      <w:bookmarkStart w:id="7" w:name="_GoBack"/>
+      <w:bookmarkEnd w:id="7"/>
+      <w:r>
+        <w:rPr>
+          <w:u w:val="single"/>
+        </w:rPr>
+        <w:t>so</w:t>
+      </w:r>
+      <w:r>
+        <w:t>.</w:t>
+      </w:r>
+    </w:p>
+    <w:p>
+      <w:pPr>
+        <w:spacing w:line="240" w:lineRule="auto"/>
+        <w:ind w:left="708" w:firstLine="0"/>
+        <w:rPr>
+          <w:u w:val="single"/>
+        </w:rPr>
+      </w:pPr>
+    </w:p>
+    <w:p>
+      <w:pPr>
+        <w:pStyle w:val="Ttulo1"/>
+        <w:numPr>
+          <w:ilvl w:val="0"/>
+          <w:numId w:val="16"/>
+        </w:numPr>
+        <w:spacing w:line="240" w:lineRule="auto"/>
+      </w:pPr>
+      <w:bookmarkStart w:id="8" w:name="_Toc482702425"/>
+      <w:r>
+        <w:lastRenderedPageBreak/>
+        <w:t>Requisitos</w:t>
+      </w:r>
+      <w:bookmarkEnd w:id="8"/>
+    </w:p>
+    <w:p>
+      <w:pPr>
+        <w:pStyle w:val="Ttulo2"/>
+        <w:numPr>
+          <w:ilvl w:val="1"/>
+          <w:numId w:val="16"/>
+        </w:numPr>
+        <w:ind w:left="708" w:firstLine="0"/>
+      </w:pPr>
+      <w:bookmarkStart w:id="9" w:name="_Toc482702426"/>
+      <w:r>
+        <w:t>Requisitos Funcionais</w:t>
+      </w:r>
+      <w:bookmarkEnd w:id="9"/>
+    </w:p>
+    <w:p>
+      <w:pPr>
+        <w:rPr>
+          <w:u w:val="single"/>
+        </w:rPr>
+      </w:pPr>
     </w:p>
     <w:sectPr>
-      <w:footerReference w:type="even" r:id="rId13"/>
-      <w:footerReference w:type="default" r:id="rId14"/>
-      <w:footerReference w:type="first" r:id="rId15"/>
+      <w:footerReference w:type="even" r:id="rId14"/>
+      <w:footerReference w:type="default" r:id="rId15"/>
+      <w:footerReference w:type="first" r:id="rId16"/>
       <w:pgSz w:w="11905" w:h="16840"/>
-      <w:pgMar w:top="1402" w:right="1691" w:bottom="1430" w:left="1341" w:header="720" w:footer="720" w:gutter="0"/>
+      <w:pgMar w:top="1417" w:right="1701" w:bottom="1417" w:left="1701" w:header="720" w:footer="720" w:gutter="0"/>
       <w:cols w:space="720"/>
       <w:titlePg/>
+      <w:docGrid w:linePitch="326"/>
     </w:sectPr>
   </w:body>
 </w:document>
@@ -2561,7 +2699,7 @@
         <w:noProof/>
         <w:sz w:val="22"/>
       </w:rPr>
-      <w:t>3</w:t>
+      <w:t>5</w:t>
     </w:r>
     <w:r>
       <w:rPr>
@@ -2635,6 +2773,1031 @@
 <file path=word/numbering.xml><?xml version="1.0" encoding="utf-8"?>
 <w:numbering xmlns:wpc="http://schemas.microsoft.com/office/word/2010/wordprocessingCanvas" xmlns:cx="http://schemas.microsoft.com/office/drawing/2014/chartex" xmlns:cx1="http://schemas.microsoft.com/office/drawing/2015/9/8/chartex" xmlns:cx2="http://schemas.microsoft.com/office/drawing/2015/10/21/chartex" xmlns:cx3="http://schemas.microsoft.com/office/drawing/2016/5/9/chartex" xmlns:cx4="http://schemas.microsoft.com/office/drawing/2016/5/10/chartex" xmlns:cx5="http://schemas.microsoft.com/office/drawing/2016/5/11/chartex" xmlns:cx6="http://schemas.microsoft.com/office/drawing/2016/5/12/chartex" xmlns:cx7="http://schemas.microsoft.com/office/drawing/2016/5/13/chartex" xmlns:cx8="http://schemas.microsoft.com/office/drawing/2016/5/14/chartex" xmlns:mc="http://schemas.openxmlformats.org/markup-compatibility/2006" xmlns:o="urn:schemas-microsoft-com:office:office" xmlns:r="http://schemas.openxmlformats.org/officeDocument/2006/relationships" xmlns:m="http://schemas.openxmlformats.org/officeDocument/2006/math" xmlns:v="urn:schemas-microsoft-com:vml" xmlns:wp14="http://schemas.microsoft.com/office/word/2010/wordprocessingDrawing" xmlns:wp="http://schemas.openxmlformats.org/drawingml/2006/wordprocessingDrawing" xmlns:w10="urn:schemas-microsoft-com:office:word" xmlns:w="http://schemas.openxmlformats.org/wordprocessingml/2006/main" xmlns:w14="http://schemas.microsoft.com/office/word/2010/wordml" xmlns:w15="http://schemas.microsoft.com/office/word/2012/wordml" xmlns:w16se="http://schemas.microsoft.com/office/word/2015/wordml/symex" xmlns:wpg="http://schemas.microsoft.com/office/word/2010/wordprocessingGroup" xmlns:wpi="http://schemas.microsoft.com/office/word/2010/wordprocessingInk" xmlns:wne="http://schemas.microsoft.com/office/word/2006/wordml" xmlns:wps="http://schemas.microsoft.com/office/word/2010/wordprocessingShape" mc:Ignorable="w14 w15 w16se wp14">
   <w:abstractNum w:abstractNumId="0" w15:restartNumberingAfterBreak="0">
+    <w:nsid w:val="021C103A"/>
+    <w:multiLevelType w:val="multilevel"/>
+    <w:tmpl w:val="5C8CCD0C"/>
+    <w:lvl w:ilvl="0">
+      <w:start w:val="2"/>
+      <w:numFmt w:val="decimal"/>
+      <w:lvlText w:val="%1"/>
+      <w:lvlJc w:val="left"/>
+      <w:pPr>
+        <w:ind w:left="405" w:hanging="405"/>
+      </w:pPr>
+      <w:rPr>
+        <w:rFonts w:hint="default"/>
+      </w:rPr>
+    </w:lvl>
+    <w:lvl w:ilvl="1">
+      <w:start w:val="2"/>
+      <w:numFmt w:val="decimal"/>
+      <w:lvlText w:val="%1.%2"/>
+      <w:lvlJc w:val="left"/>
+      <w:pPr>
+        <w:ind w:left="730" w:hanging="720"/>
+      </w:pPr>
+      <w:rPr>
+        <w:rFonts w:hint="default"/>
+      </w:rPr>
+    </w:lvl>
+    <w:lvl w:ilvl="2">
+      <w:start w:val="1"/>
+      <w:numFmt w:val="decimal"/>
+      <w:lvlText w:val="%1.%2.%3"/>
+      <w:lvlJc w:val="left"/>
+      <w:pPr>
+        <w:ind w:left="740" w:hanging="720"/>
+      </w:pPr>
+      <w:rPr>
+        <w:rFonts w:hint="default"/>
+      </w:rPr>
+    </w:lvl>
+    <w:lvl w:ilvl="3">
+      <w:start w:val="1"/>
+      <w:numFmt w:val="decimal"/>
+      <w:lvlText w:val="%1.%2.%3.%4"/>
+      <w:lvlJc w:val="left"/>
+      <w:pPr>
+        <w:ind w:left="1110" w:hanging="1080"/>
+      </w:pPr>
+      <w:rPr>
+        <w:rFonts w:hint="default"/>
+      </w:rPr>
+    </w:lvl>
+    <w:lvl w:ilvl="4">
+      <w:start w:val="1"/>
+      <w:numFmt w:val="decimal"/>
+      <w:lvlText w:val="%1.%2.%3.%4.%5"/>
+      <w:lvlJc w:val="left"/>
+      <w:pPr>
+        <w:ind w:left="1480" w:hanging="1440"/>
+      </w:pPr>
+      <w:rPr>
+        <w:rFonts w:hint="default"/>
+      </w:rPr>
+    </w:lvl>
+    <w:lvl w:ilvl="5">
+      <w:start w:val="1"/>
+      <w:numFmt w:val="decimal"/>
+      <w:lvlText w:val="%1.%2.%3.%4.%5.%6"/>
+      <w:lvlJc w:val="left"/>
+      <w:pPr>
+        <w:ind w:left="1490" w:hanging="1440"/>
+      </w:pPr>
+      <w:rPr>
+        <w:rFonts w:hint="default"/>
+      </w:rPr>
+    </w:lvl>
+    <w:lvl w:ilvl="6">
+      <w:start w:val="1"/>
+      <w:numFmt w:val="decimal"/>
+      <w:lvlText w:val="%1.%2.%3.%4.%5.%6.%7"/>
+      <w:lvlJc w:val="left"/>
+      <w:pPr>
+        <w:ind w:left="1860" w:hanging="1800"/>
+      </w:pPr>
+      <w:rPr>
+        <w:rFonts w:hint="default"/>
+      </w:rPr>
+    </w:lvl>
+    <w:lvl w:ilvl="7">
+      <w:start w:val="1"/>
+      <w:numFmt w:val="decimal"/>
+      <w:lvlText w:val="%1.%2.%3.%4.%5.%6.%7.%8"/>
+      <w:lvlJc w:val="left"/>
+      <w:pPr>
+        <w:ind w:left="1870" w:hanging="1800"/>
+      </w:pPr>
+      <w:rPr>
+        <w:rFonts w:hint="default"/>
+      </w:rPr>
+    </w:lvl>
+    <w:lvl w:ilvl="8">
+      <w:start w:val="1"/>
+      <w:numFmt w:val="decimal"/>
+      <w:lvlText w:val="%1.%2.%3.%4.%5.%6.%7.%8.%9"/>
+      <w:lvlJc w:val="left"/>
+      <w:pPr>
+        <w:ind w:left="2240" w:hanging="2160"/>
+      </w:pPr>
+      <w:rPr>
+        <w:rFonts w:hint="default"/>
+      </w:rPr>
+    </w:lvl>
+  </w:abstractNum>
+  <w:abstractNum w:abstractNumId="1" w15:restartNumberingAfterBreak="0">
+    <w:nsid w:val="029C4E2F"/>
+    <w:multiLevelType w:val="multilevel"/>
+    <w:tmpl w:val="349EE9CC"/>
+    <w:lvl w:ilvl="0">
+      <w:start w:val="1"/>
+      <w:numFmt w:val="decimal"/>
+      <w:lvlText w:val="%1"/>
+      <w:lvlJc w:val="left"/>
+      <w:pPr>
+        <w:ind w:left="405" w:hanging="405"/>
+      </w:pPr>
+      <w:rPr>
+        <w:rFonts w:hint="default"/>
+      </w:rPr>
+    </w:lvl>
+    <w:lvl w:ilvl="1">
+      <w:start w:val="1"/>
+      <w:numFmt w:val="decimal"/>
+      <w:lvlText w:val="%1.%2"/>
+      <w:lvlJc w:val="left"/>
+      <w:pPr>
+        <w:ind w:left="720" w:hanging="720"/>
+      </w:pPr>
+      <w:rPr>
+        <w:rFonts w:hint="default"/>
+      </w:rPr>
+    </w:lvl>
+    <w:lvl w:ilvl="2">
+      <w:start w:val="1"/>
+      <w:numFmt w:val="decimal"/>
+      <w:lvlText w:val="%1.%2.%3"/>
+      <w:lvlJc w:val="left"/>
+      <w:pPr>
+        <w:ind w:left="720" w:hanging="720"/>
+      </w:pPr>
+      <w:rPr>
+        <w:rFonts w:hint="default"/>
+      </w:rPr>
+    </w:lvl>
+    <w:lvl w:ilvl="3">
+      <w:start w:val="1"/>
+      <w:numFmt w:val="decimal"/>
+      <w:lvlText w:val="%1.%2.%3.%4"/>
+      <w:lvlJc w:val="left"/>
+      <w:pPr>
+        <w:ind w:left="1080" w:hanging="1080"/>
+      </w:pPr>
+      <w:rPr>
+        <w:rFonts w:hint="default"/>
+      </w:rPr>
+    </w:lvl>
+    <w:lvl w:ilvl="4">
+      <w:start w:val="1"/>
+      <w:numFmt w:val="decimal"/>
+      <w:lvlText w:val="%1.%2.%3.%4.%5"/>
+      <w:lvlJc w:val="left"/>
+      <w:pPr>
+        <w:ind w:left="1440" w:hanging="1440"/>
+      </w:pPr>
+      <w:rPr>
+        <w:rFonts w:hint="default"/>
+      </w:rPr>
+    </w:lvl>
+    <w:lvl w:ilvl="5">
+      <w:start w:val="1"/>
+      <w:numFmt w:val="decimal"/>
+      <w:lvlText w:val="%1.%2.%3.%4.%5.%6"/>
+      <w:lvlJc w:val="left"/>
+      <w:pPr>
+        <w:ind w:left="1440" w:hanging="1440"/>
+      </w:pPr>
+      <w:rPr>
+        <w:rFonts w:hint="default"/>
+      </w:rPr>
+    </w:lvl>
+    <w:lvl w:ilvl="6">
+      <w:start w:val="1"/>
+      <w:numFmt w:val="decimal"/>
+      <w:lvlText w:val="%1.%2.%3.%4.%5.%6.%7"/>
+      <w:lvlJc w:val="left"/>
+      <w:pPr>
+        <w:ind w:left="1800" w:hanging="1800"/>
+      </w:pPr>
+      <w:rPr>
+        <w:rFonts w:hint="default"/>
+      </w:rPr>
+    </w:lvl>
+    <w:lvl w:ilvl="7">
+      <w:start w:val="1"/>
+      <w:numFmt w:val="decimal"/>
+      <w:lvlText w:val="%1.%2.%3.%4.%5.%6.%7.%8"/>
+      <w:lvlJc w:val="left"/>
+      <w:pPr>
+        <w:ind w:left="1800" w:hanging="1800"/>
+      </w:pPr>
+      <w:rPr>
+        <w:rFonts w:hint="default"/>
+      </w:rPr>
+    </w:lvl>
+    <w:lvl w:ilvl="8">
+      <w:start w:val="1"/>
+      <w:numFmt w:val="decimal"/>
+      <w:lvlText w:val="%1.%2.%3.%4.%5.%6.%7.%8.%9"/>
+      <w:lvlJc w:val="left"/>
+      <w:pPr>
+        <w:ind w:left="2160" w:hanging="2160"/>
+      </w:pPr>
+      <w:rPr>
+        <w:rFonts w:hint="default"/>
+      </w:rPr>
+    </w:lvl>
+  </w:abstractNum>
+  <w:abstractNum w:abstractNumId="2" w15:restartNumberingAfterBreak="0">
+    <w:nsid w:val="0C76492D"/>
+    <w:multiLevelType w:val="multilevel"/>
+    <w:tmpl w:val="0BBA44E4"/>
+    <w:lvl w:ilvl="0">
+      <w:start w:val="1"/>
+      <w:numFmt w:val="decimal"/>
+      <w:lvlText w:val="%1"/>
+      <w:lvlJc w:val="left"/>
+      <w:pPr>
+        <w:ind w:left="405" w:hanging="405"/>
+      </w:pPr>
+      <w:rPr>
+        <w:rFonts w:hint="default"/>
+      </w:rPr>
+    </w:lvl>
+    <w:lvl w:ilvl="1">
+      <w:start w:val="1"/>
+      <w:numFmt w:val="decimal"/>
+      <w:lvlText w:val="%1.%2"/>
+      <w:lvlJc w:val="left"/>
+      <w:pPr>
+        <w:ind w:left="1440" w:hanging="720"/>
+      </w:pPr>
+      <w:rPr>
+        <w:rFonts w:hint="default"/>
+      </w:rPr>
+    </w:lvl>
+    <w:lvl w:ilvl="2">
+      <w:start w:val="1"/>
+      <w:numFmt w:val="decimal"/>
+      <w:lvlText w:val="%1.%2.%3"/>
+      <w:lvlJc w:val="left"/>
+      <w:pPr>
+        <w:ind w:left="2160" w:hanging="720"/>
+      </w:pPr>
+      <w:rPr>
+        <w:rFonts w:hint="default"/>
+      </w:rPr>
+    </w:lvl>
+    <w:lvl w:ilvl="3">
+      <w:start w:val="1"/>
+      <w:numFmt w:val="decimal"/>
+      <w:lvlText w:val="%1.%2.%3.%4"/>
+      <w:lvlJc w:val="left"/>
+      <w:pPr>
+        <w:ind w:left="3240" w:hanging="1080"/>
+      </w:pPr>
+      <w:rPr>
+        <w:rFonts w:hint="default"/>
+      </w:rPr>
+    </w:lvl>
+    <w:lvl w:ilvl="4">
+      <w:start w:val="1"/>
+      <w:numFmt w:val="decimal"/>
+      <w:lvlText w:val="%1.%2.%3.%4.%5"/>
+      <w:lvlJc w:val="left"/>
+      <w:pPr>
+        <w:ind w:left="4320" w:hanging="1440"/>
+      </w:pPr>
+      <w:rPr>
+        <w:rFonts w:hint="default"/>
+      </w:rPr>
+    </w:lvl>
+    <w:lvl w:ilvl="5">
+      <w:start w:val="1"/>
+      <w:numFmt w:val="decimal"/>
+      <w:lvlText w:val="%1.%2.%3.%4.%5.%6"/>
+      <w:lvlJc w:val="left"/>
+      <w:pPr>
+        <w:ind w:left="5040" w:hanging="1440"/>
+      </w:pPr>
+      <w:rPr>
+        <w:rFonts w:hint="default"/>
+      </w:rPr>
+    </w:lvl>
+    <w:lvl w:ilvl="6">
+      <w:start w:val="1"/>
+      <w:numFmt w:val="decimal"/>
+      <w:lvlText w:val="%1.%2.%3.%4.%5.%6.%7"/>
+      <w:lvlJc w:val="left"/>
+      <w:pPr>
+        <w:ind w:left="6120" w:hanging="1800"/>
+      </w:pPr>
+      <w:rPr>
+        <w:rFonts w:hint="default"/>
+      </w:rPr>
+    </w:lvl>
+    <w:lvl w:ilvl="7">
+      <w:start w:val="1"/>
+      <w:numFmt w:val="decimal"/>
+      <w:lvlText w:val="%1.%2.%3.%4.%5.%6.%7.%8"/>
+      <w:lvlJc w:val="left"/>
+      <w:pPr>
+        <w:ind w:left="6840" w:hanging="1800"/>
+      </w:pPr>
+      <w:rPr>
+        <w:rFonts w:hint="default"/>
+      </w:rPr>
+    </w:lvl>
+    <w:lvl w:ilvl="8">
+      <w:start w:val="1"/>
+      <w:numFmt w:val="decimal"/>
+      <w:lvlText w:val="%1.%2.%3.%4.%5.%6.%7.%8.%9"/>
+      <w:lvlJc w:val="left"/>
+      <w:pPr>
+        <w:ind w:left="7920" w:hanging="2160"/>
+      </w:pPr>
+      <w:rPr>
+        <w:rFonts w:hint="default"/>
+      </w:rPr>
+    </w:lvl>
+  </w:abstractNum>
+  <w:abstractNum w:abstractNumId="3" w15:restartNumberingAfterBreak="0">
+    <w:nsid w:val="1F763AF3"/>
+    <w:multiLevelType w:val="multilevel"/>
+    <w:tmpl w:val="6D54C19C"/>
+    <w:lvl w:ilvl="0">
+      <w:start w:val="1"/>
+      <w:numFmt w:val="decimal"/>
+      <w:lvlText w:val="%1"/>
+      <w:lvlJc w:val="left"/>
+      <w:pPr>
+        <w:ind w:left="405" w:hanging="405"/>
+      </w:pPr>
+      <w:rPr>
+        <w:rFonts w:hint="default"/>
+      </w:rPr>
+    </w:lvl>
+    <w:lvl w:ilvl="1">
+      <w:start w:val="1"/>
+      <w:numFmt w:val="decimal"/>
+      <w:lvlText w:val="%1.%2"/>
+      <w:lvlJc w:val="left"/>
+      <w:pPr>
+        <w:ind w:left="730" w:hanging="720"/>
+      </w:pPr>
+      <w:rPr>
+        <w:rFonts w:hint="default"/>
+      </w:rPr>
+    </w:lvl>
+    <w:lvl w:ilvl="2">
+      <w:start w:val="1"/>
+      <w:numFmt w:val="decimal"/>
+      <w:lvlText w:val="%1.%2.%3"/>
+      <w:lvlJc w:val="left"/>
+      <w:pPr>
+        <w:ind w:left="740" w:hanging="720"/>
+      </w:pPr>
+      <w:rPr>
+        <w:rFonts w:hint="default"/>
+      </w:rPr>
+    </w:lvl>
+    <w:lvl w:ilvl="3">
+      <w:start w:val="1"/>
+      <w:numFmt w:val="decimal"/>
+      <w:lvlText w:val="%1.%2.%3.%4"/>
+      <w:lvlJc w:val="left"/>
+      <w:pPr>
+        <w:ind w:left="1110" w:hanging="1080"/>
+      </w:pPr>
+      <w:rPr>
+        <w:rFonts w:hint="default"/>
+      </w:rPr>
+    </w:lvl>
+    <w:lvl w:ilvl="4">
+      <w:start w:val="1"/>
+      <w:numFmt w:val="decimal"/>
+      <w:lvlText w:val="%1.%2.%3.%4.%5"/>
+      <w:lvlJc w:val="left"/>
+      <w:pPr>
+        <w:ind w:left="1480" w:hanging="1440"/>
+      </w:pPr>
+      <w:rPr>
+        <w:rFonts w:hint="default"/>
+      </w:rPr>
+    </w:lvl>
+    <w:lvl w:ilvl="5">
+      <w:start w:val="1"/>
+      <w:numFmt w:val="decimal"/>
+      <w:lvlText w:val="%1.%2.%3.%4.%5.%6"/>
+      <w:lvlJc w:val="left"/>
+      <w:pPr>
+        <w:ind w:left="1490" w:hanging="1440"/>
+      </w:pPr>
+      <w:rPr>
+        <w:rFonts w:hint="default"/>
+      </w:rPr>
+    </w:lvl>
+    <w:lvl w:ilvl="6">
+      <w:start w:val="1"/>
+      <w:numFmt w:val="decimal"/>
+      <w:lvlText w:val="%1.%2.%3.%4.%5.%6.%7"/>
+      <w:lvlJc w:val="left"/>
+      <w:pPr>
+        <w:ind w:left="1860" w:hanging="1800"/>
+      </w:pPr>
+      <w:rPr>
+        <w:rFonts w:hint="default"/>
+      </w:rPr>
+    </w:lvl>
+    <w:lvl w:ilvl="7">
+      <w:start w:val="1"/>
+      <w:numFmt w:val="decimal"/>
+      <w:lvlText w:val="%1.%2.%3.%4.%5.%6.%7.%8"/>
+      <w:lvlJc w:val="left"/>
+      <w:pPr>
+        <w:ind w:left="1870" w:hanging="1800"/>
+      </w:pPr>
+      <w:rPr>
+        <w:rFonts w:hint="default"/>
+      </w:rPr>
+    </w:lvl>
+    <w:lvl w:ilvl="8">
+      <w:start w:val="1"/>
+      <w:numFmt w:val="decimal"/>
+      <w:lvlText w:val="%1.%2.%3.%4.%5.%6.%7.%8.%9"/>
+      <w:lvlJc w:val="left"/>
+      <w:pPr>
+        <w:ind w:left="2240" w:hanging="2160"/>
+      </w:pPr>
+      <w:rPr>
+        <w:rFonts w:hint="default"/>
+      </w:rPr>
+    </w:lvl>
+  </w:abstractNum>
+  <w:abstractNum w:abstractNumId="4" w15:restartNumberingAfterBreak="0">
+    <w:nsid w:val="350964AD"/>
+    <w:multiLevelType w:val="multilevel"/>
+    <w:tmpl w:val="3EDC0722"/>
+    <w:lvl w:ilvl="0">
+      <w:start w:val="2"/>
+      <w:numFmt w:val="decimal"/>
+      <w:lvlText w:val="%1"/>
+      <w:lvlJc w:val="left"/>
+      <w:pPr>
+        <w:ind w:left="360" w:hanging="360"/>
+      </w:pPr>
+      <w:rPr>
+        <w:rFonts w:hint="default"/>
+      </w:rPr>
+    </w:lvl>
+    <w:lvl w:ilvl="1">
+      <w:start w:val="1"/>
+      <w:numFmt w:val="decimal"/>
+      <w:lvlText w:val="%1.%2"/>
+      <w:lvlJc w:val="left"/>
+      <w:pPr>
+        <w:ind w:left="1068" w:hanging="360"/>
+      </w:pPr>
+      <w:rPr>
+        <w:rFonts w:hint="default"/>
+      </w:rPr>
+    </w:lvl>
+    <w:lvl w:ilvl="2">
+      <w:start w:val="1"/>
+      <w:numFmt w:val="decimal"/>
+      <w:lvlText w:val="%1.%2.%3"/>
+      <w:lvlJc w:val="left"/>
+      <w:pPr>
+        <w:ind w:left="2136" w:hanging="720"/>
+      </w:pPr>
+      <w:rPr>
+        <w:rFonts w:hint="default"/>
+      </w:rPr>
+    </w:lvl>
+    <w:lvl w:ilvl="3">
+      <w:start w:val="1"/>
+      <w:numFmt w:val="decimal"/>
+      <w:lvlText w:val="%1.%2.%3.%4"/>
+      <w:lvlJc w:val="left"/>
+      <w:pPr>
+        <w:ind w:left="3204" w:hanging="1080"/>
+      </w:pPr>
+      <w:rPr>
+        <w:rFonts w:hint="default"/>
+      </w:rPr>
+    </w:lvl>
+    <w:lvl w:ilvl="4">
+      <w:start w:val="1"/>
+      <w:numFmt w:val="decimal"/>
+      <w:lvlText w:val="%1.%2.%3.%4.%5"/>
+      <w:lvlJc w:val="left"/>
+      <w:pPr>
+        <w:ind w:left="3912" w:hanging="1080"/>
+      </w:pPr>
+      <w:rPr>
+        <w:rFonts w:hint="default"/>
+      </w:rPr>
+    </w:lvl>
+    <w:lvl w:ilvl="5">
+      <w:start w:val="1"/>
+      <w:numFmt w:val="decimal"/>
+      <w:lvlText w:val="%1.%2.%3.%4.%5.%6"/>
+      <w:lvlJc w:val="left"/>
+      <w:pPr>
+        <w:ind w:left="4980" w:hanging="1440"/>
+      </w:pPr>
+      <w:rPr>
+        <w:rFonts w:hint="default"/>
+      </w:rPr>
+    </w:lvl>
+    <w:lvl w:ilvl="6">
+      <w:start w:val="1"/>
+      <w:numFmt w:val="decimal"/>
+      <w:lvlText w:val="%1.%2.%3.%4.%5.%6.%7"/>
+      <w:lvlJc w:val="left"/>
+      <w:pPr>
+        <w:ind w:left="5688" w:hanging="1440"/>
+      </w:pPr>
+      <w:rPr>
+        <w:rFonts w:hint="default"/>
+      </w:rPr>
+    </w:lvl>
+    <w:lvl w:ilvl="7">
+      <w:start w:val="1"/>
+      <w:numFmt w:val="decimal"/>
+      <w:lvlText w:val="%1.%2.%3.%4.%5.%6.%7.%8"/>
+      <w:lvlJc w:val="left"/>
+      <w:pPr>
+        <w:ind w:left="6756" w:hanging="1800"/>
+      </w:pPr>
+      <w:rPr>
+        <w:rFonts w:hint="default"/>
+      </w:rPr>
+    </w:lvl>
+    <w:lvl w:ilvl="8">
+      <w:start w:val="1"/>
+      <w:numFmt w:val="decimal"/>
+      <w:lvlText w:val="%1.%2.%3.%4.%5.%6.%7.%8.%9"/>
+      <w:lvlJc w:val="left"/>
+      <w:pPr>
+        <w:ind w:left="7464" w:hanging="1800"/>
+      </w:pPr>
+      <w:rPr>
+        <w:rFonts w:hint="default"/>
+      </w:rPr>
+    </w:lvl>
+  </w:abstractNum>
+  <w:abstractNum w:abstractNumId="5" w15:restartNumberingAfterBreak="0">
+    <w:nsid w:val="37F02138"/>
+    <w:multiLevelType w:val="multilevel"/>
+    <w:tmpl w:val="461AB266"/>
+    <w:lvl w:ilvl="0">
+      <w:start w:val="1"/>
+      <w:numFmt w:val="decimal"/>
+      <w:lvlText w:val="%1."/>
+      <w:lvlJc w:val="left"/>
+      <w:pPr>
+        <w:ind w:left="390" w:hanging="390"/>
+      </w:pPr>
+      <w:rPr>
+        <w:rFonts w:hint="default"/>
+      </w:rPr>
+    </w:lvl>
+    <w:lvl w:ilvl="1">
+      <w:start w:val="1"/>
+      <w:numFmt w:val="decimal"/>
+      <w:lvlText w:val="%1.%2."/>
+      <w:lvlJc w:val="left"/>
+      <w:pPr>
+        <w:ind w:left="730" w:hanging="720"/>
+      </w:pPr>
+      <w:rPr>
+        <w:rFonts w:hint="default"/>
+      </w:rPr>
+    </w:lvl>
+    <w:lvl w:ilvl="2">
+      <w:start w:val="1"/>
+      <w:numFmt w:val="decimal"/>
+      <w:lvlText w:val="%1.%2.%3."/>
+      <w:lvlJc w:val="left"/>
+      <w:pPr>
+        <w:ind w:left="740" w:hanging="720"/>
+      </w:pPr>
+      <w:rPr>
+        <w:rFonts w:hint="default"/>
+      </w:rPr>
+    </w:lvl>
+    <w:lvl w:ilvl="3">
+      <w:start w:val="1"/>
+      <w:numFmt w:val="decimal"/>
+      <w:lvlText w:val="%1.%2.%3.%4."/>
+      <w:lvlJc w:val="left"/>
+      <w:pPr>
+        <w:ind w:left="1110" w:hanging="1080"/>
+      </w:pPr>
+      <w:rPr>
+        <w:rFonts w:hint="default"/>
+      </w:rPr>
+    </w:lvl>
+    <w:lvl w:ilvl="4">
+      <w:start w:val="1"/>
+      <w:numFmt w:val="decimal"/>
+      <w:lvlText w:val="%1.%2.%3.%4.%5."/>
+      <w:lvlJc w:val="left"/>
+      <w:pPr>
+        <w:ind w:left="1120" w:hanging="1080"/>
+      </w:pPr>
+      <w:rPr>
+        <w:rFonts w:hint="default"/>
+      </w:rPr>
+    </w:lvl>
+    <w:lvl w:ilvl="5">
+      <w:start w:val="1"/>
+      <w:numFmt w:val="decimal"/>
+      <w:lvlText w:val="%1.%2.%3.%4.%5.%6."/>
+      <w:lvlJc w:val="left"/>
+      <w:pPr>
+        <w:ind w:left="1490" w:hanging="1440"/>
+      </w:pPr>
+      <w:rPr>
+        <w:rFonts w:hint="default"/>
+      </w:rPr>
+    </w:lvl>
+    <w:lvl w:ilvl="6">
+      <w:start w:val="1"/>
+      <w:numFmt w:val="decimal"/>
+      <w:lvlText w:val="%1.%2.%3.%4.%5.%6.%7."/>
+      <w:lvlJc w:val="left"/>
+      <w:pPr>
+        <w:ind w:left="1500" w:hanging="1440"/>
+      </w:pPr>
+      <w:rPr>
+        <w:rFonts w:hint="default"/>
+      </w:rPr>
+    </w:lvl>
+    <w:lvl w:ilvl="7">
+      <w:start w:val="1"/>
+      <w:numFmt w:val="decimal"/>
+      <w:lvlText w:val="%1.%2.%3.%4.%5.%6.%7.%8."/>
+      <w:lvlJc w:val="left"/>
+      <w:pPr>
+        <w:ind w:left="1870" w:hanging="1800"/>
+      </w:pPr>
+      <w:rPr>
+        <w:rFonts w:hint="default"/>
+      </w:rPr>
+    </w:lvl>
+    <w:lvl w:ilvl="8">
+      <w:start w:val="1"/>
+      <w:numFmt w:val="decimal"/>
+      <w:lvlText w:val="%1.%2.%3.%4.%5.%6.%7.%8.%9."/>
+      <w:lvlJc w:val="left"/>
+      <w:pPr>
+        <w:ind w:left="2240" w:hanging="2160"/>
+      </w:pPr>
+      <w:rPr>
+        <w:rFonts w:hint="default"/>
+      </w:rPr>
+    </w:lvl>
+  </w:abstractNum>
+  <w:abstractNum w:abstractNumId="6" w15:restartNumberingAfterBreak="0">
+    <w:nsid w:val="4E2768F8"/>
+    <w:multiLevelType w:val="multilevel"/>
+    <w:tmpl w:val="87EABC1C"/>
+    <w:lvl w:ilvl="0">
+      <w:start w:val="1"/>
+      <w:numFmt w:val="decimal"/>
+      <w:lvlText w:val="%1"/>
+      <w:lvlJc w:val="left"/>
+      <w:pPr>
+        <w:ind w:left="405" w:hanging="405"/>
+      </w:pPr>
+      <w:rPr>
+        <w:rFonts w:hint="default"/>
+      </w:rPr>
+    </w:lvl>
+    <w:lvl w:ilvl="1">
+      <w:start w:val="1"/>
+      <w:numFmt w:val="decimal"/>
+      <w:lvlText w:val="%1.%2"/>
+      <w:lvlJc w:val="left"/>
+      <w:pPr>
+        <w:ind w:left="720" w:hanging="720"/>
+      </w:pPr>
+      <w:rPr>
+        <w:rFonts w:hint="default"/>
+      </w:rPr>
+    </w:lvl>
+    <w:lvl w:ilvl="2">
+      <w:start w:val="1"/>
+      <w:numFmt w:val="decimal"/>
+      <w:lvlText w:val="%1.%2.%3"/>
+      <w:lvlJc w:val="left"/>
+      <w:pPr>
+        <w:ind w:left="720" w:hanging="720"/>
+      </w:pPr>
+      <w:rPr>
+        <w:rFonts w:hint="default"/>
+      </w:rPr>
+    </w:lvl>
+    <w:lvl w:ilvl="3">
+      <w:start w:val="1"/>
+      <w:numFmt w:val="decimal"/>
+      <w:lvlText w:val="%1.%2.%3.%4"/>
+      <w:lvlJc w:val="left"/>
+      <w:pPr>
+        <w:ind w:left="1080" w:hanging="1080"/>
+      </w:pPr>
+      <w:rPr>
+        <w:rFonts w:hint="default"/>
+      </w:rPr>
+    </w:lvl>
+    <w:lvl w:ilvl="4">
+      <w:start w:val="1"/>
+      <w:numFmt w:val="decimal"/>
+      <w:lvlText w:val="%1.%2.%3.%4.%5"/>
+      <w:lvlJc w:val="left"/>
+      <w:pPr>
+        <w:ind w:left="1440" w:hanging="1440"/>
+      </w:pPr>
+      <w:rPr>
+        <w:rFonts w:hint="default"/>
+      </w:rPr>
+    </w:lvl>
+    <w:lvl w:ilvl="5">
+      <w:start w:val="1"/>
+      <w:numFmt w:val="decimal"/>
+      <w:lvlText w:val="%1.%2.%3.%4.%5.%6"/>
+      <w:lvlJc w:val="left"/>
+      <w:pPr>
+        <w:ind w:left="1440" w:hanging="1440"/>
+      </w:pPr>
+      <w:rPr>
+        <w:rFonts w:hint="default"/>
+      </w:rPr>
+    </w:lvl>
+    <w:lvl w:ilvl="6">
+      <w:start w:val="1"/>
+      <w:numFmt w:val="decimal"/>
+      <w:lvlText w:val="%1.%2.%3.%4.%5.%6.%7"/>
+      <w:lvlJc w:val="left"/>
+      <w:pPr>
+        <w:ind w:left="1800" w:hanging="1800"/>
+      </w:pPr>
+      <w:rPr>
+        <w:rFonts w:hint="default"/>
+      </w:rPr>
+    </w:lvl>
+    <w:lvl w:ilvl="7">
+      <w:start w:val="1"/>
+      <w:numFmt w:val="decimal"/>
+      <w:lvlText w:val="%1.%2.%3.%4.%5.%6.%7.%8"/>
+      <w:lvlJc w:val="left"/>
+      <w:pPr>
+        <w:ind w:left="1800" w:hanging="1800"/>
+      </w:pPr>
+      <w:rPr>
+        <w:rFonts w:hint="default"/>
+      </w:rPr>
+    </w:lvl>
+    <w:lvl w:ilvl="8">
+      <w:start w:val="1"/>
+      <w:numFmt w:val="decimal"/>
+      <w:lvlText w:val="%1.%2.%3.%4.%5.%6.%7.%8.%9"/>
+      <w:lvlJc w:val="left"/>
+      <w:pPr>
+        <w:ind w:left="2160" w:hanging="2160"/>
+      </w:pPr>
+      <w:rPr>
+        <w:rFonts w:hint="default"/>
+      </w:rPr>
+    </w:lvl>
+  </w:abstractNum>
+  <w:abstractNum w:abstractNumId="7" w15:restartNumberingAfterBreak="0">
+    <w:nsid w:val="50CB4DE2"/>
+    <w:multiLevelType w:val="multilevel"/>
+    <w:tmpl w:val="5E288542"/>
+    <w:lvl w:ilvl="0">
+      <w:start w:val="1"/>
+      <w:numFmt w:val="decimal"/>
+      <w:lvlText w:val="%1."/>
+      <w:lvlJc w:val="left"/>
+      <w:pPr>
+        <w:ind w:left="370" w:hanging="360"/>
+      </w:pPr>
+      <w:rPr>
+        <w:rFonts w:hint="default"/>
+      </w:rPr>
+    </w:lvl>
+    <w:lvl w:ilvl="1">
+      <w:start w:val="1"/>
+      <w:numFmt w:val="decimal"/>
+      <w:isLgl/>
+      <w:lvlText w:val="%1.%2"/>
+      <w:lvlJc w:val="left"/>
+      <w:pPr>
+        <w:ind w:left="415" w:hanging="405"/>
+      </w:pPr>
+      <w:rPr>
+        <w:rFonts w:hint="default"/>
+      </w:rPr>
+    </w:lvl>
+    <w:lvl w:ilvl="2">
+      <w:start w:val="1"/>
+      <w:numFmt w:val="decimal"/>
+      <w:isLgl/>
+      <w:lvlText w:val="%1.%2.%3"/>
+      <w:lvlJc w:val="left"/>
+      <w:pPr>
+        <w:ind w:left="730" w:hanging="720"/>
+      </w:pPr>
+      <w:rPr>
+        <w:rFonts w:hint="default"/>
+      </w:rPr>
+    </w:lvl>
+    <w:lvl w:ilvl="3">
+      <w:start w:val="1"/>
+      <w:numFmt w:val="decimal"/>
+      <w:isLgl/>
+      <w:lvlText w:val="%1.%2.%3.%4"/>
+      <w:lvlJc w:val="left"/>
+      <w:pPr>
+        <w:ind w:left="1090" w:hanging="1080"/>
+      </w:pPr>
+      <w:rPr>
+        <w:rFonts w:hint="default"/>
+      </w:rPr>
+    </w:lvl>
+    <w:lvl w:ilvl="4">
+      <w:start w:val="1"/>
+      <w:numFmt w:val="decimal"/>
+      <w:isLgl/>
+      <w:lvlText w:val="%1.%2.%3.%4.%5"/>
+      <w:lvlJc w:val="left"/>
+      <w:pPr>
+        <w:ind w:left="1090" w:hanging="1080"/>
+      </w:pPr>
+      <w:rPr>
+        <w:rFonts w:hint="default"/>
+      </w:rPr>
+    </w:lvl>
+    <w:lvl w:ilvl="5">
+      <w:start w:val="1"/>
+      <w:numFmt w:val="decimal"/>
+      <w:isLgl/>
+      <w:lvlText w:val="%1.%2.%3.%4.%5.%6"/>
+      <w:lvlJc w:val="left"/>
+      <w:pPr>
+        <w:ind w:left="1450" w:hanging="1440"/>
+      </w:pPr>
+      <w:rPr>
+        <w:rFonts w:hint="default"/>
+      </w:rPr>
+    </w:lvl>
+    <w:lvl w:ilvl="6">
+      <w:start w:val="1"/>
+      <w:numFmt w:val="decimal"/>
+      <w:isLgl/>
+      <w:lvlText w:val="%1.%2.%3.%4.%5.%6.%7"/>
+      <w:lvlJc w:val="left"/>
+      <w:pPr>
+        <w:ind w:left="1450" w:hanging="1440"/>
+      </w:pPr>
+      <w:rPr>
+        <w:rFonts w:hint="default"/>
+      </w:rPr>
+    </w:lvl>
+    <w:lvl w:ilvl="7">
+      <w:start w:val="1"/>
+      <w:numFmt w:val="decimal"/>
+      <w:isLgl/>
+      <w:lvlText w:val="%1.%2.%3.%4.%5.%6.%7.%8"/>
+      <w:lvlJc w:val="left"/>
+      <w:pPr>
+        <w:ind w:left="1810" w:hanging="1800"/>
+      </w:pPr>
+      <w:rPr>
+        <w:rFonts w:hint="default"/>
+      </w:rPr>
+    </w:lvl>
+    <w:lvl w:ilvl="8">
+      <w:start w:val="1"/>
+      <w:numFmt w:val="decimal"/>
+      <w:isLgl/>
+      <w:lvlText w:val="%1.%2.%3.%4.%5.%6.%7.%8.%9"/>
+      <w:lvlJc w:val="left"/>
+      <w:pPr>
+        <w:ind w:left="1810" w:hanging="1800"/>
+      </w:pPr>
+      <w:rPr>
+        <w:rFonts w:hint="default"/>
+      </w:rPr>
+    </w:lvl>
+  </w:abstractNum>
+  <w:abstractNum w:abstractNumId="8" w15:restartNumberingAfterBreak="0">
+    <w:nsid w:val="53A77637"/>
+    <w:multiLevelType w:val="multilevel"/>
+    <w:tmpl w:val="DB3ACBAE"/>
+    <w:lvl w:ilvl="0">
+      <w:start w:val="2"/>
+      <w:numFmt w:val="decimal"/>
+      <w:lvlText w:val="%1."/>
+      <w:lvlJc w:val="left"/>
+      <w:pPr>
+        <w:ind w:left="480" w:hanging="480"/>
+      </w:pPr>
+      <w:rPr>
+        <w:rFonts w:hint="default"/>
+      </w:rPr>
+    </w:lvl>
+    <w:lvl w:ilvl="1">
+      <w:start w:val="1"/>
+      <w:numFmt w:val="decimal"/>
+      <w:lvlText w:val="%1.%2."/>
+      <w:lvlJc w:val="left"/>
+      <w:pPr>
+        <w:ind w:left="1090" w:hanging="720"/>
+      </w:pPr>
+      <w:rPr>
+        <w:rFonts w:hint="default"/>
+      </w:rPr>
+    </w:lvl>
+    <w:lvl w:ilvl="2">
+      <w:start w:val="1"/>
+      <w:numFmt w:val="decimal"/>
+      <w:lvlText w:val="%1.%2.%3."/>
+      <w:lvlJc w:val="left"/>
+      <w:pPr>
+        <w:ind w:left="1460" w:hanging="720"/>
+      </w:pPr>
+      <w:rPr>
+        <w:rFonts w:hint="default"/>
+      </w:rPr>
+    </w:lvl>
+    <w:lvl w:ilvl="3">
+      <w:start w:val="1"/>
+      <w:numFmt w:val="decimal"/>
+      <w:lvlText w:val="%1.%2.%3.%4."/>
+      <w:lvlJc w:val="left"/>
+      <w:pPr>
+        <w:ind w:left="2190" w:hanging="1080"/>
+      </w:pPr>
+      <w:rPr>
+        <w:rFonts w:hint="default"/>
+      </w:rPr>
+    </w:lvl>
+    <w:lvl w:ilvl="4">
+      <w:start w:val="1"/>
+      <w:numFmt w:val="decimal"/>
+      <w:lvlText w:val="%1.%2.%3.%4.%5."/>
+      <w:lvlJc w:val="left"/>
+      <w:pPr>
+        <w:ind w:left="2920" w:hanging="1440"/>
+      </w:pPr>
+      <w:rPr>
+        <w:rFonts w:hint="default"/>
+      </w:rPr>
+    </w:lvl>
+    <w:lvl w:ilvl="5">
+      <w:start w:val="1"/>
+      <w:numFmt w:val="decimal"/>
+      <w:lvlText w:val="%1.%2.%3.%4.%5.%6."/>
+      <w:lvlJc w:val="left"/>
+      <w:pPr>
+        <w:ind w:left="3290" w:hanging="1440"/>
+      </w:pPr>
+      <w:rPr>
+        <w:rFonts w:hint="default"/>
+      </w:rPr>
+    </w:lvl>
+    <w:lvl w:ilvl="6">
+      <w:start w:val="1"/>
+      <w:numFmt w:val="decimal"/>
+      <w:lvlText w:val="%1.%2.%3.%4.%5.%6.%7."/>
+      <w:lvlJc w:val="left"/>
+      <w:pPr>
+        <w:ind w:left="4020" w:hanging="1800"/>
+      </w:pPr>
+      <w:rPr>
+        <w:rFonts w:hint="default"/>
+      </w:rPr>
+    </w:lvl>
+    <w:lvl w:ilvl="7">
+      <w:start w:val="1"/>
+      <w:numFmt w:val="decimal"/>
+      <w:lvlText w:val="%1.%2.%3.%4.%5.%6.%7.%8."/>
+      <w:lvlJc w:val="left"/>
+      <w:pPr>
+        <w:ind w:left="4750" w:hanging="2160"/>
+      </w:pPr>
+      <w:rPr>
+        <w:rFonts w:hint="default"/>
+      </w:rPr>
+    </w:lvl>
+    <w:lvl w:ilvl="8">
+      <w:start w:val="1"/>
+      <w:numFmt w:val="decimal"/>
+      <w:lvlText w:val="%1.%2.%3.%4.%5.%6.%7.%8.%9."/>
+      <w:lvlJc w:val="left"/>
+      <w:pPr>
+        <w:ind w:left="5120" w:hanging="2160"/>
+      </w:pPr>
+      <w:rPr>
+        <w:rFonts w:hint="default"/>
+      </w:rPr>
+    </w:lvl>
+  </w:abstractNum>
+  <w:abstractNum w:abstractNumId="9" w15:restartNumberingAfterBreak="0">
     <w:nsid w:val="5CED4AE7"/>
     <w:multiLevelType w:val="multilevel"/>
     <w:tmpl w:val="CBC617BC"/>
@@ -2755,7 +3918,130 @@
       </w:rPr>
     </w:lvl>
   </w:abstractNum>
-  <w:abstractNum w:abstractNumId="1" w15:restartNumberingAfterBreak="0">
+  <w:abstractNum w:abstractNumId="10" w15:restartNumberingAfterBreak="0">
+    <w:nsid w:val="633B193C"/>
+    <w:multiLevelType w:val="multilevel"/>
+    <w:tmpl w:val="D1C871B2"/>
+    <w:lvl w:ilvl="0">
+      <w:start w:val="1"/>
+      <w:numFmt w:val="decimal"/>
+      <w:lvlText w:val="%1."/>
+      <w:lvlJc w:val="left"/>
+      <w:pPr>
+        <w:ind w:left="1301" w:hanging="360"/>
+      </w:pPr>
+      <w:rPr>
+        <w:rFonts w:hint="default"/>
+        <w:color w:val="000000"/>
+        <w:u w:val="none"/>
+      </w:rPr>
+    </w:lvl>
+    <w:lvl w:ilvl="1">
+      <w:start w:val="2"/>
+      <w:numFmt w:val="decimal"/>
+      <w:isLgl/>
+      <w:lvlText w:val="%1.%2"/>
+      <w:lvlJc w:val="left"/>
+      <w:pPr>
+        <w:ind w:left="1301" w:hanging="360"/>
+      </w:pPr>
+      <w:rPr>
+        <w:rFonts w:hint="default"/>
+      </w:rPr>
+    </w:lvl>
+    <w:lvl w:ilvl="2">
+      <w:start w:val="1"/>
+      <w:numFmt w:val="decimal"/>
+      <w:isLgl/>
+      <w:lvlText w:val="%1.%2.%3"/>
+      <w:lvlJc w:val="left"/>
+      <w:pPr>
+        <w:ind w:left="1661" w:hanging="720"/>
+      </w:pPr>
+      <w:rPr>
+        <w:rFonts w:hint="default"/>
+      </w:rPr>
+    </w:lvl>
+    <w:lvl w:ilvl="3">
+      <w:start w:val="1"/>
+      <w:numFmt w:val="decimal"/>
+      <w:isLgl/>
+      <w:lvlText w:val="%1.%2.%3.%4"/>
+      <w:lvlJc w:val="left"/>
+      <w:pPr>
+        <w:ind w:left="2021" w:hanging="1080"/>
+      </w:pPr>
+      <w:rPr>
+        <w:rFonts w:hint="default"/>
+      </w:rPr>
+    </w:lvl>
+    <w:lvl w:ilvl="4">
+      <w:start w:val="1"/>
+      <w:numFmt w:val="decimal"/>
+      <w:isLgl/>
+      <w:lvlText w:val="%1.%2.%3.%4.%5"/>
+      <w:lvlJc w:val="left"/>
+      <w:pPr>
+        <w:ind w:left="2021" w:hanging="1080"/>
+      </w:pPr>
+      <w:rPr>
+        <w:rFonts w:hint="default"/>
+      </w:rPr>
+    </w:lvl>
+    <w:lvl w:ilvl="5">
+      <w:start w:val="1"/>
+      <w:numFmt w:val="decimal"/>
+      <w:isLgl/>
+      <w:lvlText w:val="%1.%2.%3.%4.%5.%6"/>
+      <w:lvlJc w:val="left"/>
+      <w:pPr>
+        <w:ind w:left="2381" w:hanging="1440"/>
+      </w:pPr>
+      <w:rPr>
+        <w:rFonts w:hint="default"/>
+      </w:rPr>
+    </w:lvl>
+    <w:lvl w:ilvl="6">
+      <w:start w:val="1"/>
+      <w:numFmt w:val="decimal"/>
+      <w:isLgl/>
+      <w:lvlText w:val="%1.%2.%3.%4.%5.%6.%7"/>
+      <w:lvlJc w:val="left"/>
+      <w:pPr>
+        <w:ind w:left="2381" w:hanging="1440"/>
+      </w:pPr>
+      <w:rPr>
+        <w:rFonts w:hint="default"/>
+      </w:rPr>
+    </w:lvl>
+    <w:lvl w:ilvl="7">
+      <w:start w:val="1"/>
+      <w:numFmt w:val="decimal"/>
+      <w:isLgl/>
+      <w:lvlText w:val="%1.%2.%3.%4.%5.%6.%7.%8"/>
+      <w:lvlJc w:val="left"/>
+      <w:pPr>
+        <w:ind w:left="2741" w:hanging="1800"/>
+      </w:pPr>
+      <w:rPr>
+        <w:rFonts w:hint="default"/>
+      </w:rPr>
+    </w:lvl>
+    <w:lvl w:ilvl="8">
+      <w:start w:val="1"/>
+      <w:numFmt w:val="decimal"/>
+      <w:isLgl/>
+      <w:lvlText w:val="%1.%2.%3.%4.%5.%6.%7.%8.%9"/>
+      <w:lvlJc w:val="left"/>
+      <w:pPr>
+        <w:ind w:left="2741" w:hanging="1800"/>
+      </w:pPr>
+      <w:rPr>
+        <w:rFonts w:hint="default"/>
+      </w:rPr>
+    </w:lvl>
+  </w:abstractNum>
+  <w:abstractNum w:abstractNumId="11" w15:restartNumberingAfterBreak="0">
     <w:nsid w:val="662E5163"/>
     <w:multiLevelType w:val="multilevel"/>
     <w:tmpl w:val="27845A12"/>
@@ -2868,18 +4154,42 @@
       </w:rPr>
     </w:lvl>
   </w:abstractNum>
-  <w:abstractNum w:abstractNumId="2" w15:restartNumberingAfterBreak="0">
+  <w:abstractNum w:abstractNumId="12" w15:restartNumberingAfterBreak="0">
     <w:nsid w:val="6B33446E"/>
     <w:multiLevelType w:val="hybridMultilevel"/>
-    <w:tmpl w:val="E500D5B6"/>
-    <w:lvl w:ilvl="0" w:tplc="2CD8CE5C">
+    <w:tmpl w:val="55306D1C"/>
+    <w:lvl w:ilvl="0" w:tplc="3B42E32A">
       <w:start w:val="1"/>
       <w:numFmt w:val="decimal"/>
       <w:pStyle w:val="Ttulo1"/>
       <w:lvlText w:val="%1."/>
       <w:lvlJc w:val="left"/>
       <w:pPr>
-        <w:ind w:left="0"/>
+        <w:ind w:left="1319"/>
+      </w:pPr>
+      <w:rPr>
+        <w:rFonts w:ascii="Arial" w:eastAsia="Times New Roman" w:hAnsi="Arial" w:cs="Arial" w:hint="default"/>
+        <w:b/>
+        <w:bCs/>
+        <w:i w:val="0"/>
+        <w:strike w:val="0"/>
+        <w:dstrike w:val="0"/>
+        <w:color w:val="000000"/>
+        <w:sz w:val="24"/>
+        <w:szCs w:val="24"/>
+        <w:u w:val="none" w:color="000000"/>
+        <w:bdr w:val="none" w:sz="0" w:space="0" w:color="auto"/>
+        <w:shd w:val="clear" w:color="auto" w:fill="auto"/>
+        <w:vertAlign w:val="baseline"/>
+      </w:rPr>
+    </w:lvl>
+    <w:lvl w:ilvl="1" w:tplc="3F4EE33A">
+      <w:start w:val="1"/>
+      <w:numFmt w:val="lowerLetter"/>
+      <w:lvlText w:val="%2"/>
+      <w:lvlJc w:val="left"/>
+      <w:pPr>
+        <w:ind w:left="2479"/>
       </w:pPr>
       <w:rPr>
         <w:rFonts w:ascii="Times New Roman" w:eastAsia="Times New Roman" w:hAnsi="Times New Roman" w:cs="Times New Roman"/>
@@ -2897,13 +4207,13 @@
         <w:vertAlign w:val="baseline"/>
       </w:rPr>
     </w:lvl>
-    <w:lvl w:ilvl="1" w:tplc="3F4EE33A">
-      <w:start w:val="1"/>
-      <w:numFmt w:val="lowerLetter"/>
-      <w:lvlText w:val="%2"/>
-      <w:lvlJc w:val="left"/>
-      <w:pPr>
-        <w:ind w:left="1160"/>
+    <w:lvl w:ilvl="2" w:tplc="DF229A6C">
+      <w:start w:val="1"/>
+      <w:numFmt w:val="lowerRoman"/>
+      <w:lvlText w:val="%3"/>
+      <w:lvlJc w:val="left"/>
+      <w:pPr>
+        <w:ind w:left="3199"/>
       </w:pPr>
       <w:rPr>
         <w:rFonts w:ascii="Times New Roman" w:eastAsia="Times New Roman" w:hAnsi="Times New Roman" w:cs="Times New Roman"/>
@@ -2921,13 +4231,13 @@
         <w:vertAlign w:val="baseline"/>
       </w:rPr>
     </w:lvl>
-    <w:lvl w:ilvl="2" w:tplc="DF229A6C">
-      <w:start w:val="1"/>
-      <w:numFmt w:val="lowerRoman"/>
-      <w:lvlText w:val="%3"/>
-      <w:lvlJc w:val="left"/>
-      <w:pPr>
-        <w:ind w:left="1880"/>
+    <w:lvl w:ilvl="3" w:tplc="BE426CEA">
+      <w:start w:val="1"/>
+      <w:numFmt w:val="decimal"/>
+      <w:lvlText w:val="%4"/>
+      <w:lvlJc w:val="left"/>
+      <w:pPr>
+        <w:ind w:left="3919"/>
       </w:pPr>
       <w:rPr>
         <w:rFonts w:ascii="Times New Roman" w:eastAsia="Times New Roman" w:hAnsi="Times New Roman" w:cs="Times New Roman"/>
@@ -2945,13 +4255,13 @@
         <w:vertAlign w:val="baseline"/>
       </w:rPr>
     </w:lvl>
-    <w:lvl w:ilvl="3" w:tplc="BE426CEA">
-      <w:start w:val="1"/>
-      <w:numFmt w:val="decimal"/>
-      <w:lvlText w:val="%4"/>
-      <w:lvlJc w:val="left"/>
-      <w:pPr>
-        <w:ind w:left="2600"/>
+    <w:lvl w:ilvl="4" w:tplc="B2D4F1DC">
+      <w:start w:val="1"/>
+      <w:numFmt w:val="lowerLetter"/>
+      <w:lvlText w:val="%5"/>
+      <w:lvlJc w:val="left"/>
+      <w:pPr>
+        <w:ind w:left="4639"/>
       </w:pPr>
       <w:rPr>
         <w:rFonts w:ascii="Times New Roman" w:eastAsia="Times New Roman" w:hAnsi="Times New Roman" w:cs="Times New Roman"/>
@@ -2969,13 +4279,13 @@
         <w:vertAlign w:val="baseline"/>
       </w:rPr>
     </w:lvl>
-    <w:lvl w:ilvl="4" w:tplc="B2D4F1DC">
-      <w:start w:val="1"/>
-      <w:numFmt w:val="lowerLetter"/>
-      <w:lvlText w:val="%5"/>
-      <w:lvlJc w:val="left"/>
-      <w:pPr>
-        <w:ind w:left="3320"/>
+    <w:lvl w:ilvl="5" w:tplc="1B76D012">
+      <w:start w:val="1"/>
+      <w:numFmt w:val="lowerRoman"/>
+      <w:lvlText w:val="%6"/>
+      <w:lvlJc w:val="left"/>
+      <w:pPr>
+        <w:ind w:left="5359"/>
       </w:pPr>
       <w:rPr>
         <w:rFonts w:ascii="Times New Roman" w:eastAsia="Times New Roman" w:hAnsi="Times New Roman" w:cs="Times New Roman"/>
@@ -2993,13 +4303,13 @@
         <w:vertAlign w:val="baseline"/>
       </w:rPr>
     </w:lvl>
-    <w:lvl w:ilvl="5" w:tplc="1B76D012">
-      <w:start w:val="1"/>
-      <w:numFmt w:val="lowerRoman"/>
-      <w:lvlText w:val="%6"/>
-      <w:lvlJc w:val="left"/>
-      <w:pPr>
-        <w:ind w:left="4040"/>
+    <w:lvl w:ilvl="6" w:tplc="02548F14">
+      <w:start w:val="1"/>
+      <w:numFmt w:val="decimal"/>
+      <w:lvlText w:val="%7"/>
+      <w:lvlJc w:val="left"/>
+      <w:pPr>
+        <w:ind w:left="6079"/>
       </w:pPr>
       <w:rPr>
         <w:rFonts w:ascii="Times New Roman" w:eastAsia="Times New Roman" w:hAnsi="Times New Roman" w:cs="Times New Roman"/>
@@ -3017,13 +4327,13 @@
         <w:vertAlign w:val="baseline"/>
       </w:rPr>
     </w:lvl>
-    <w:lvl w:ilvl="6" w:tplc="02548F14">
-      <w:start w:val="1"/>
-      <w:numFmt w:val="decimal"/>
-      <w:lvlText w:val="%7"/>
-      <w:lvlJc w:val="left"/>
-      <w:pPr>
-        <w:ind w:left="4760"/>
+    <w:lvl w:ilvl="7" w:tplc="7D3612E0">
+      <w:start w:val="1"/>
+      <w:numFmt w:val="lowerLetter"/>
+      <w:lvlText w:val="%8"/>
+      <w:lvlJc w:val="left"/>
+      <w:pPr>
+        <w:ind w:left="6799"/>
       </w:pPr>
       <w:rPr>
         <w:rFonts w:ascii="Times New Roman" w:eastAsia="Times New Roman" w:hAnsi="Times New Roman" w:cs="Times New Roman"/>
@@ -3041,13 +4351,13 @@
         <w:vertAlign w:val="baseline"/>
       </w:rPr>
     </w:lvl>
-    <w:lvl w:ilvl="7" w:tplc="7D3612E0">
-      <w:start w:val="1"/>
-      <w:numFmt w:val="lowerLetter"/>
-      <w:lvlText w:val="%8"/>
-      <w:lvlJc w:val="left"/>
-      <w:pPr>
-        <w:ind w:left="5480"/>
+    <w:lvl w:ilvl="8" w:tplc="835E31DC">
+      <w:start w:val="1"/>
+      <w:numFmt w:val="lowerRoman"/>
+      <w:lvlText w:val="%9"/>
+      <w:lvlJc w:val="left"/>
+      <w:pPr>
+        <w:ind w:left="7519"/>
       </w:pPr>
       <w:rPr>
         <w:rFonts w:ascii="Times New Roman" w:eastAsia="Times New Roman" w:hAnsi="Times New Roman" w:cs="Times New Roman"/>
@@ -3065,32 +4375,121 @@
         <w:vertAlign w:val="baseline"/>
       </w:rPr>
     </w:lvl>
-    <w:lvl w:ilvl="8" w:tplc="835E31DC">
-      <w:start w:val="1"/>
-      <w:numFmt w:val="lowerRoman"/>
-      <w:lvlText w:val="%9"/>
-      <w:lvlJc w:val="left"/>
-      <w:pPr>
-        <w:ind w:left="6200"/>
-      </w:pPr>
-      <w:rPr>
-        <w:rFonts w:ascii="Times New Roman" w:eastAsia="Times New Roman" w:hAnsi="Times New Roman" w:cs="Times New Roman"/>
-        <w:b/>
-        <w:bCs/>
-        <w:i w:val="0"/>
-        <w:strike w:val="0"/>
-        <w:dstrike w:val="0"/>
-        <w:color w:val="000000"/>
-        <w:sz w:val="24"/>
-        <w:szCs w:val="24"/>
-        <w:u w:val="none" w:color="000000"/>
-        <w:bdr w:val="none" w:sz="0" w:space="0" w:color="auto"/>
-        <w:shd w:val="clear" w:color="auto" w:fill="auto"/>
-        <w:vertAlign w:val="baseline"/>
-      </w:rPr>
-    </w:lvl>
   </w:abstractNum>
-  <w:abstractNum w:abstractNumId="3" w15:restartNumberingAfterBreak="0">
+  <w:abstractNum w:abstractNumId="13" w15:restartNumberingAfterBreak="0">
+    <w:nsid w:val="6E5F7F7F"/>
+    <w:multiLevelType w:val="multilevel"/>
+    <w:tmpl w:val="DFD81AE8"/>
+    <w:lvl w:ilvl="0">
+      <w:start w:val="1"/>
+      <w:numFmt w:val="decimal"/>
+      <w:lvlText w:val="%1."/>
+      <w:lvlJc w:val="left"/>
+      <w:pPr>
+        <w:ind w:left="480" w:hanging="480"/>
+      </w:pPr>
+      <w:rPr>
+        <w:rFonts w:hint="default"/>
+      </w:rPr>
+    </w:lvl>
+    <w:lvl w:ilvl="1">
+      <w:start w:val="1"/>
+      <w:numFmt w:val="decimal"/>
+      <w:lvlText w:val="%1.%2."/>
+      <w:lvlJc w:val="left"/>
+      <w:pPr>
+        <w:ind w:left="3017" w:hanging="720"/>
+      </w:pPr>
+      <w:rPr>
+        <w:rFonts w:hint="default"/>
+      </w:rPr>
+    </w:lvl>
+    <w:lvl w:ilvl="2">
+      <w:start w:val="1"/>
+      <w:numFmt w:val="decimal"/>
+      <w:lvlText w:val="%1.%2.%3."/>
+      <w:lvlJc w:val="left"/>
+      <w:pPr>
+        <w:ind w:left="5314" w:hanging="720"/>
+      </w:pPr>
+      <w:rPr>
+        <w:rFonts w:hint="default"/>
+      </w:rPr>
+    </w:lvl>
+    <w:lvl w:ilvl="3">
+      <w:start w:val="1"/>
+      <w:numFmt w:val="decimal"/>
+      <w:lvlText w:val="%1.%2.%3.%4."/>
+      <w:lvlJc w:val="left"/>
+      <w:pPr>
+        <w:ind w:left="7971" w:hanging="1080"/>
+      </w:pPr>
+      <w:rPr>
+        <w:rFonts w:hint="default"/>
+      </w:rPr>
+    </w:lvl>
+    <w:lvl w:ilvl="4">
+      <w:start w:val="1"/>
+      <w:numFmt w:val="decimal"/>
+      <w:lvlText w:val="%1.%2.%3.%4.%5."/>
+      <w:lvlJc w:val="left"/>
+      <w:pPr>
+        <w:ind w:left="10628" w:hanging="1440"/>
+      </w:pPr>
+      <w:rPr>
+        <w:rFonts w:hint="default"/>
+      </w:rPr>
+    </w:lvl>
+    <w:lvl w:ilvl="5">
+      <w:start w:val="1"/>
+      <w:numFmt w:val="decimal"/>
+      <w:lvlText w:val="%1.%2.%3.%4.%5.%6."/>
+      <w:lvlJc w:val="left"/>
+      <w:pPr>
+        <w:ind w:left="12925" w:hanging="1440"/>
+      </w:pPr>
+      <w:rPr>
+        <w:rFonts w:hint="default"/>
+      </w:rPr>
+    </w:lvl>
+    <w:lvl w:ilvl="6">
+      <w:start w:val="1"/>
+      <w:numFmt w:val="decimal"/>
+      <w:lvlText w:val="%1.%2.%3.%4.%5.%6.%7."/>
+      <w:lvlJc w:val="left"/>
+      <w:pPr>
+        <w:ind w:left="15582" w:hanging="1800"/>
+      </w:pPr>
+      <w:rPr>
+        <w:rFonts w:hint="default"/>
+      </w:rPr>
+    </w:lvl>
+    <w:lvl w:ilvl="7">
+      <w:start w:val="1"/>
+      <w:numFmt w:val="decimal"/>
+      <w:lvlText w:val="%1.%2.%3.%4.%5.%6.%7.%8."/>
+      <w:lvlJc w:val="left"/>
+      <w:pPr>
+        <w:ind w:left="18239" w:hanging="2160"/>
+      </w:pPr>
+      <w:rPr>
+        <w:rFonts w:hint="default"/>
+      </w:rPr>
+    </w:lvl>
+    <w:lvl w:ilvl="8">
+      <w:start w:val="1"/>
+      <w:numFmt w:val="decimal"/>
+      <w:lvlText w:val="%1.%2.%3.%4.%5.%6.%7.%8.%9."/>
+      <w:lvlJc w:val="left"/>
+      <w:pPr>
+        <w:ind w:left="20536" w:hanging="2160"/>
+      </w:pPr>
+      <w:rPr>
+        <w:rFonts w:hint="default"/>
+      </w:rPr>
+    </w:lvl>
+  </w:abstractNum>
+  <w:abstractNum w:abstractNumId="14" w15:restartNumberingAfterBreak="0">
     <w:nsid w:val="71D5417A"/>
     <w:multiLevelType w:val="multilevel"/>
     <w:tmpl w:val="CBC617BC"/>
@@ -3211,7 +4610,7 @@
       </w:rPr>
     </w:lvl>
   </w:abstractNum>
-  <w:abstractNum w:abstractNumId="4" w15:restartNumberingAfterBreak="0">
+  <w:abstractNum w:abstractNumId="15" w15:restartNumberingAfterBreak="0">
     <w:nsid w:val="76600338"/>
     <w:multiLevelType w:val="hybridMultilevel"/>
     <w:tmpl w:val="2F7AA5CE"/>
@@ -3423,20 +4822,293 @@
       </w:rPr>
     </w:lvl>
   </w:abstractNum>
+  <w:abstractNum w:abstractNumId="16" w15:restartNumberingAfterBreak="0">
+    <w:nsid w:val="767B1C44"/>
+    <w:multiLevelType w:val="multilevel"/>
+    <w:tmpl w:val="47A629EE"/>
+    <w:lvl w:ilvl="0">
+      <w:start w:val="1"/>
+      <w:numFmt w:val="decimal"/>
+      <w:lvlText w:val="%1"/>
+      <w:lvlJc w:val="left"/>
+      <w:pPr>
+        <w:ind w:left="405" w:hanging="405"/>
+      </w:pPr>
+      <w:rPr>
+        <w:rFonts w:hint="default"/>
+      </w:rPr>
+    </w:lvl>
+    <w:lvl w:ilvl="1">
+      <w:start w:val="1"/>
+      <w:numFmt w:val="decimal"/>
+      <w:lvlText w:val="%1.%2"/>
+      <w:lvlJc w:val="left"/>
+      <w:pPr>
+        <w:ind w:left="2297" w:hanging="720"/>
+      </w:pPr>
+      <w:rPr>
+        <w:rFonts w:hint="default"/>
+      </w:rPr>
+    </w:lvl>
+    <w:lvl w:ilvl="2">
+      <w:start w:val="1"/>
+      <w:numFmt w:val="decimal"/>
+      <w:lvlText w:val="%1.%2.%3"/>
+      <w:lvlJc w:val="left"/>
+      <w:pPr>
+        <w:ind w:left="3874" w:hanging="720"/>
+      </w:pPr>
+      <w:rPr>
+        <w:rFonts w:hint="default"/>
+      </w:rPr>
+    </w:lvl>
+    <w:lvl w:ilvl="3">
+      <w:start w:val="1"/>
+      <w:numFmt w:val="decimal"/>
+      <w:lvlText w:val="%1.%2.%3.%4"/>
+      <w:lvlJc w:val="left"/>
+      <w:pPr>
+        <w:ind w:left="5811" w:hanging="1080"/>
+      </w:pPr>
+      <w:rPr>
+        <w:rFonts w:hint="default"/>
+      </w:rPr>
+    </w:lvl>
+    <w:lvl w:ilvl="4">
+      <w:start w:val="1"/>
+      <w:numFmt w:val="decimal"/>
+      <w:lvlText w:val="%1.%2.%3.%4.%5"/>
+      <w:lvlJc w:val="left"/>
+      <w:pPr>
+        <w:ind w:left="7748" w:hanging="1440"/>
+      </w:pPr>
+      <w:rPr>
+        <w:rFonts w:hint="default"/>
+      </w:rPr>
+    </w:lvl>
+    <w:lvl w:ilvl="5">
+      <w:start w:val="1"/>
+      <w:numFmt w:val="decimal"/>
+      <w:lvlText w:val="%1.%2.%3.%4.%5.%6"/>
+      <w:lvlJc w:val="left"/>
+      <w:pPr>
+        <w:ind w:left="9325" w:hanging="1440"/>
+      </w:pPr>
+      <w:rPr>
+        <w:rFonts w:hint="default"/>
+      </w:rPr>
+    </w:lvl>
+    <w:lvl w:ilvl="6">
+      <w:start w:val="1"/>
+      <w:numFmt w:val="decimal"/>
+      <w:lvlText w:val="%1.%2.%3.%4.%5.%6.%7"/>
+      <w:lvlJc w:val="left"/>
+      <w:pPr>
+        <w:ind w:left="11262" w:hanging="1800"/>
+      </w:pPr>
+      <w:rPr>
+        <w:rFonts w:hint="default"/>
+      </w:rPr>
+    </w:lvl>
+    <w:lvl w:ilvl="7">
+      <w:start w:val="1"/>
+      <w:numFmt w:val="decimal"/>
+      <w:lvlText w:val="%1.%2.%3.%4.%5.%6.%7.%8"/>
+      <w:lvlJc w:val="left"/>
+      <w:pPr>
+        <w:ind w:left="12839" w:hanging="1800"/>
+      </w:pPr>
+      <w:rPr>
+        <w:rFonts w:hint="default"/>
+      </w:rPr>
+    </w:lvl>
+    <w:lvl w:ilvl="8">
+      <w:start w:val="1"/>
+      <w:numFmt w:val="decimal"/>
+      <w:lvlText w:val="%1.%2.%3.%4.%5.%6.%7.%8.%9"/>
+      <w:lvlJc w:val="left"/>
+      <w:pPr>
+        <w:ind w:left="14776" w:hanging="2160"/>
+      </w:pPr>
+      <w:rPr>
+        <w:rFonts w:hint="default"/>
+      </w:rPr>
+    </w:lvl>
+  </w:abstractNum>
+  <w:abstractNum w:abstractNumId="17" w15:restartNumberingAfterBreak="0">
+    <w:nsid w:val="7AD50E8B"/>
+    <w:multiLevelType w:val="multilevel"/>
+    <w:tmpl w:val="5E288542"/>
+    <w:lvl w:ilvl="0">
+      <w:start w:val="1"/>
+      <w:numFmt w:val="decimal"/>
+      <w:lvlText w:val="%1."/>
+      <w:lvlJc w:val="left"/>
+      <w:pPr>
+        <w:ind w:left="370" w:hanging="360"/>
+      </w:pPr>
+      <w:rPr>
+        <w:rFonts w:hint="default"/>
+      </w:rPr>
+    </w:lvl>
+    <w:lvl w:ilvl="1">
+      <w:start w:val="1"/>
+      <w:numFmt w:val="decimal"/>
+      <w:isLgl/>
+      <w:lvlText w:val="%1.%2"/>
+      <w:lvlJc w:val="left"/>
+      <w:pPr>
+        <w:ind w:left="415" w:hanging="405"/>
+      </w:pPr>
+      <w:rPr>
+        <w:rFonts w:hint="default"/>
+      </w:rPr>
+    </w:lvl>
+    <w:lvl w:ilvl="2">
+      <w:start w:val="1"/>
+      <w:numFmt w:val="decimal"/>
+      <w:isLgl/>
+      <w:lvlText w:val="%1.%2.%3"/>
+      <w:lvlJc w:val="left"/>
+      <w:pPr>
+        <w:ind w:left="730" w:hanging="720"/>
+      </w:pPr>
+      <w:rPr>
+        <w:rFonts w:hint="default"/>
+      </w:rPr>
+    </w:lvl>
+    <w:lvl w:ilvl="3">
+      <w:start w:val="1"/>
+      <w:numFmt w:val="decimal"/>
+      <w:isLgl/>
+      <w:lvlText w:val="%1.%2.%3.%4"/>
+      <w:lvlJc w:val="left"/>
+      <w:pPr>
+        <w:ind w:left="1090" w:hanging="1080"/>
+      </w:pPr>
+      <w:rPr>
+        <w:rFonts w:hint="default"/>
+      </w:rPr>
+    </w:lvl>
+    <w:lvl w:ilvl="4">
+      <w:start w:val="1"/>
+      <w:numFmt w:val="decimal"/>
+      <w:isLgl/>
+      <w:lvlText w:val="%1.%2.%3.%4.%5"/>
+      <w:lvlJc w:val="left"/>
+      <w:pPr>
+        <w:ind w:left="1090" w:hanging="1080"/>
+      </w:pPr>
+      <w:rPr>
+        <w:rFonts w:hint="default"/>
+      </w:rPr>
+    </w:lvl>
+    <w:lvl w:ilvl="5">
+      <w:start w:val="1"/>
+      <w:numFmt w:val="decimal"/>
+      <w:isLgl/>
+      <w:lvlText w:val="%1.%2.%3.%4.%5.%6"/>
+      <w:lvlJc w:val="left"/>
+      <w:pPr>
+        <w:ind w:left="1450" w:hanging="1440"/>
+      </w:pPr>
+      <w:rPr>
+        <w:rFonts w:hint="default"/>
+      </w:rPr>
+    </w:lvl>
+    <w:lvl w:ilvl="6">
+      <w:start w:val="1"/>
+      <w:numFmt w:val="decimal"/>
+      <w:isLgl/>
+      <w:lvlText w:val="%1.%2.%3.%4.%5.%6.%7"/>
+      <w:lvlJc w:val="left"/>
+      <w:pPr>
+        <w:ind w:left="1450" w:hanging="1440"/>
+      </w:pPr>
+      <w:rPr>
+        <w:rFonts w:hint="default"/>
+      </w:rPr>
+    </w:lvl>
+    <w:lvl w:ilvl="7">
+      <w:start w:val="1"/>
+      <w:numFmt w:val="decimal"/>
+      <w:isLgl/>
+      <w:lvlText w:val="%1.%2.%3.%4.%5.%6.%7.%8"/>
+      <w:lvlJc w:val="left"/>
+      <w:pPr>
+        <w:ind w:left="1810" w:hanging="1800"/>
+      </w:pPr>
+      <w:rPr>
+        <w:rFonts w:hint="default"/>
+      </w:rPr>
+    </w:lvl>
+    <w:lvl w:ilvl="8">
+      <w:start w:val="1"/>
+      <w:numFmt w:val="decimal"/>
+      <w:isLgl/>
+      <w:lvlText w:val="%1.%2.%3.%4.%5.%6.%7.%8.%9"/>
+      <w:lvlJc w:val="left"/>
+      <w:pPr>
+        <w:ind w:left="1810" w:hanging="1800"/>
+      </w:pPr>
+      <w:rPr>
+        <w:rFonts w:hint="default"/>
+      </w:rPr>
+    </w:lvl>
+  </w:abstractNum>
   <w:num w:numId="1">
+    <w:abstractNumId w:val="15"/>
+  </w:num>
+  <w:num w:numId="2">
+    <w:abstractNumId w:val="12"/>
+  </w:num>
+  <w:num w:numId="3">
+    <w:abstractNumId w:val="14"/>
+  </w:num>
+  <w:num w:numId="4">
+    <w:abstractNumId w:val="9"/>
+  </w:num>
+  <w:num w:numId="5">
+    <w:abstractNumId w:val="11"/>
+  </w:num>
+  <w:num w:numId="6">
     <w:abstractNumId w:val="4"/>
   </w:num>
-  <w:num w:numId="2">
+  <w:num w:numId="7">
+    <w:abstractNumId w:val="10"/>
+  </w:num>
+  <w:num w:numId="8">
+    <w:abstractNumId w:val="0"/>
+  </w:num>
+  <w:num w:numId="9">
+    <w:abstractNumId w:val="1"/>
+  </w:num>
+  <w:num w:numId="10">
+    <w:abstractNumId w:val="16"/>
+  </w:num>
+  <w:num w:numId="11">
+    <w:abstractNumId w:val="13"/>
+  </w:num>
+  <w:num w:numId="12">
+    <w:abstractNumId w:val="6"/>
+  </w:num>
+  <w:num w:numId="13">
     <w:abstractNumId w:val="2"/>
   </w:num>
-  <w:num w:numId="3">
+  <w:num w:numId="14">
     <w:abstractNumId w:val="3"/>
   </w:num>
-  <w:num w:numId="4">
-    <w:abstractNumId w:val="0"/>
+  <w:num w:numId="15">
+    <w:abstractNumId w:val="17"/>
   </w:num>
-  <w:num w:numId="5">
-    <w:abstractNumId w:val="1"/>
+  <w:num w:numId="16">
+    <w:abstractNumId w:val="5"/>
+  </w:num>
+  <w:num w:numId="17">
+    <w:abstractNumId w:val="8"/>
+  </w:num>
+  <w:num w:numId="18">
+    <w:abstractNumId w:val="7"/>
   </w:num>
 </w:numbering>
 </file>
@@ -3564,6 +5236,7 @@
     <w:lsdException w:name="HTML Sample" w:semiHidden="1" w:unhideWhenUsed="1"/>
     <w:lsdException w:name="HTML Typewriter" w:semiHidden="1" w:unhideWhenUsed="1"/>
     <w:lsdException w:name="HTML Variable" w:semiHidden="1" w:unhideWhenUsed="1"/>
+    <w:lsdException w:name="Normal Table" w:semiHidden="1" w:unhideWhenUsed="1"/>
     <w:lsdException w:name="annotation subject" w:semiHidden="1" w:unhideWhenUsed="1"/>
     <w:lsdException w:name="No List" w:semiHidden="1" w:unhideWhenUsed="1"/>
     <w:lsdException w:name="Outline List 1" w:semiHidden="1" w:unhideWhenUsed="1"/>
@@ -3608,6 +5281,7 @@
     <w:lsdException w:name="Table Professional" w:semiHidden="1" w:unhideWhenUsed="1"/>
     <w:lsdException w:name="Table Subtle 1" w:semiHidden="1" w:unhideWhenUsed="1"/>
     <w:lsdException w:name="Table Subtle 2" w:semiHidden="1" w:unhideWhenUsed="1"/>
+    <w:lsdException w:name="Table Web 1" w:semiHidden="1" w:unhideWhenUsed="1"/>
     <w:lsdException w:name="Table Web 2" w:semiHidden="1" w:unhideWhenUsed="1"/>
     <w:lsdException w:name="Table Web 3" w:semiHidden="1" w:unhideWhenUsed="1"/>
     <w:lsdException w:name="Balloon Text" w:semiHidden="1" w:unhideWhenUsed="1"/>
@@ -3853,6 +5527,7 @@
     <w:uiPriority w:val="9"/>
     <w:unhideWhenUsed/>
     <w:qFormat/>
+    <w:rsid w:val="00E66078"/>
     <w:pPr>
       <w:keepNext/>
       <w:keepLines/>
@@ -3864,10 +5539,10 @@
       <w:outlineLvl w:val="0"/>
     </w:pPr>
     <w:rPr>
-      <w:rFonts w:ascii="Times New Roman" w:eastAsia="Times New Roman" w:hAnsi="Times New Roman" w:cs="Times New Roman"/>
+      <w:rFonts w:ascii="Arial" w:eastAsia="Times New Roman" w:hAnsi="Arial" w:cs="Times New Roman"/>
       <w:b/>
       <w:color w:val="000000"/>
-      <w:sz w:val="24"/>
+      <w:sz w:val="28"/>
     </w:rPr>
   </w:style>
   <w:style w:type="paragraph" w:styleId="Ttulo2">
@@ -3877,6 +5552,7 @@
     <w:uiPriority w:val="9"/>
     <w:unhideWhenUsed/>
     <w:qFormat/>
+    <w:rsid w:val="00E66078"/>
     <w:pPr>
       <w:keepNext/>
       <w:keepLines/>
@@ -3885,7 +5561,7 @@
       <w:outlineLvl w:val="1"/>
     </w:pPr>
     <w:rPr>
-      <w:rFonts w:ascii="Times New Roman" w:eastAsia="Times New Roman" w:hAnsi="Times New Roman" w:cs="Times New Roman"/>
+      <w:rFonts w:ascii="Arial" w:eastAsia="Times New Roman" w:hAnsi="Arial" w:cs="Times New Roman"/>
       <w:b/>
       <w:color w:val="000000"/>
       <w:sz w:val="24"/>
@@ -3921,8 +5597,10 @@
   <w:style w:type="character" w:customStyle="1" w:styleId="Ttulo2Char">
     <w:name w:val="Título 2 Char"/>
     <w:link w:val="Ttulo2"/>
+    <w:uiPriority w:val="9"/>
+    <w:rsid w:val="00E66078"/>
     <w:rPr>
-      <w:rFonts w:ascii="Times New Roman" w:eastAsia="Times New Roman" w:hAnsi="Times New Roman" w:cs="Times New Roman"/>
+      <w:rFonts w:ascii="Arial" w:eastAsia="Times New Roman" w:hAnsi="Arial" w:cs="Times New Roman"/>
       <w:b/>
       <w:color w:val="000000"/>
       <w:sz w:val="24"/>
@@ -3931,11 +5609,13 @@
   <w:style w:type="character" w:customStyle="1" w:styleId="Ttulo1Char">
     <w:name w:val="Título 1 Char"/>
     <w:link w:val="Ttulo1"/>
+    <w:uiPriority w:val="9"/>
+    <w:rsid w:val="00E66078"/>
     <w:rPr>
-      <w:rFonts w:ascii="Times New Roman" w:eastAsia="Times New Roman" w:hAnsi="Times New Roman" w:cs="Times New Roman"/>
+      <w:rFonts w:ascii="Arial" w:eastAsia="Times New Roman" w:hAnsi="Arial" w:cs="Times New Roman"/>
       <w:b/>
       <w:color w:val="000000"/>
-      <w:sz w:val="24"/>
+      <w:sz w:val="28"/>
     </w:rPr>
   </w:style>
   <w:style w:type="paragraph" w:styleId="Sumrio1">
@@ -4030,6 +5710,64 @@
       <w:spacing w:after="100"/>
       <w:ind w:left="240"/>
     </w:pPr>
+  </w:style>
+  <w:style w:type="paragraph" w:styleId="Cabealho">
+    <w:name w:val="header"/>
+    <w:basedOn w:val="Normal"/>
+    <w:link w:val="CabealhoChar"/>
+    <w:uiPriority w:val="99"/>
+    <w:unhideWhenUsed/>
+    <w:rsid w:val="00E66078"/>
+    <w:pPr>
+      <w:tabs>
+        <w:tab w:val="center" w:pos="4419"/>
+        <w:tab w:val="right" w:pos="8838"/>
+      </w:tabs>
+      <w:spacing w:after="0" w:line="240" w:lineRule="auto"/>
+    </w:pPr>
+  </w:style>
+  <w:style w:type="character" w:customStyle="1" w:styleId="CabealhoChar">
+    <w:name w:val="Cabeçalho Char"/>
+    <w:basedOn w:val="Fontepargpadro"/>
+    <w:link w:val="Cabealho"/>
+    <w:uiPriority w:val="99"/>
+    <w:rsid w:val="00E66078"/>
+    <w:rPr>
+      <w:rFonts w:ascii="Arial" w:eastAsia="Arial" w:hAnsi="Arial" w:cs="Arial"/>
+      <w:color w:val="000000"/>
+      <w:sz w:val="24"/>
+    </w:rPr>
+  </w:style>
+  <w:style w:type="paragraph" w:styleId="Textodebalo">
+    <w:name w:val="Balloon Text"/>
+    <w:basedOn w:val="Normal"/>
+    <w:link w:val="TextodebaloChar"/>
+    <w:uiPriority w:val="99"/>
+    <w:semiHidden/>
+    <w:unhideWhenUsed/>
+    <w:rsid w:val="00E66078"/>
+    <w:pPr>
+      <w:spacing w:after="0" w:line="240" w:lineRule="auto"/>
+    </w:pPr>
+    <w:rPr>
+      <w:rFonts w:ascii="Segoe UI" w:hAnsi="Segoe UI" w:cs="Segoe UI"/>
+      <w:sz w:val="18"/>
+      <w:szCs w:val="18"/>
+    </w:rPr>
+  </w:style>
+  <w:style w:type="character" w:customStyle="1" w:styleId="TextodebaloChar">
+    <w:name w:val="Texto de balão Char"/>
+    <w:basedOn w:val="Fontepargpadro"/>
+    <w:link w:val="Textodebalo"/>
+    <w:uiPriority w:val="99"/>
+    <w:semiHidden/>
+    <w:rsid w:val="00E66078"/>
+    <w:rPr>
+      <w:rFonts w:ascii="Segoe UI" w:eastAsia="Arial" w:hAnsi="Segoe UI" w:cs="Segoe UI"/>
+      <w:color w:val="000000"/>
+      <w:sz w:val="18"/>
+      <w:szCs w:val="18"/>
+    </w:rPr>
   </w:style>
 </w:styles>
 </file>
@@ -4293,4 +6031,16 @@
     </a:ext>
   </a:extLst>
 </a:theme>
+</file>
+
+<file path=customXml/item1.xml><?xml version="1.0" encoding="utf-8"?>
+<b:Sources xmlns:b="http://schemas.openxmlformats.org/officeDocument/2006/bibliography" xmlns="http://schemas.openxmlformats.org/officeDocument/2006/bibliography" SelectedStyle="\APASixthEditionOfficeOnline.xsl" StyleName="APA" Version="6"/>
+</file>
+
+<file path=customXml/itemProps1.xml><?xml version="1.0" encoding="utf-8"?>
+<ds:datastoreItem xmlns:ds="http://schemas.openxmlformats.org/officeDocument/2006/customXml" ds:itemID="{2502A89F-292D-4ED5-A4D3-FD2E55328CD6}">
+  <ds:schemaRefs>
+    <ds:schemaRef ds:uri="http://schemas.openxmlformats.org/officeDocument/2006/bibliography"/>
+  </ds:schemaRefs>
+</ds:datastoreItem>
 </file>
</xml_diff>